<commit_message>
updated resume with current projects
</commit_message>
<xml_diff>
--- a/Resume_Nyman.docx
+++ b/Resume_Nyman.docx
@@ -707,7 +707,7 @@
           <w:rPr>
             <w:rStyle w:val="Link"/>
           </w:rPr>
-          <w:t xml:space="preserve">time card static application</w:t>
+          <w:t xml:space="preserve">Timecard Web Application</w:t>
         </w:r>
       </w:hyperlink>
       <w:r>
@@ -715,6 +715,32 @@
       </w:r>
       <w:r>
         <w:t xml:space="preserve">using JavaScript/HTML/CSS.</w:t>
+      </w:r>
+    </w:p>
+    <w:p>
+      <w:pPr>
+        <w:pStyle w:val="Compact"/>
+        <w:numPr>
+          <w:numId w:val="3"/>
+          <w:ilvl w:val="1"/>
+        </w:numPr>
+      </w:pPr>
+      <w:r>
+        <w:t xml:space="preserve">Uses</w:t>
+      </w:r>
+      <w:r>
+        <w:t xml:space="preserve"> </w:t>
+      </w:r>
+      <w:hyperlink r:id="rId29">
+        <w:r>
+          <w:rPr>
+            <w:rStyle w:val="Link"/>
+          </w:rPr>
+          <w:t xml:space="preserve">Pure.css</w:t>
+        </w:r>
+      </w:hyperlink>
+      <w:r>
+        <w:t xml:space="preserve">, Mithril.js, Lodash.js, Bilby.js, jQuery, Selectize.js</w:t>
       </w:r>
     </w:p>
     <w:p>
@@ -737,326 +763,407 @@
           <w:ilvl w:val="0"/>
         </w:numPr>
       </w:pPr>
-      <w:r>
-        <w:t xml:space="preserve">Created free add-ins</w:t>
-      </w:r>
-      <w:r>
-        <w:t xml:space="preserve"> </w:t>
-      </w:r>
-      <w:r>
-        <w:rPr>
-          <w:i/>
-        </w:rPr>
-        <w:t xml:space="preserve">Excel Time Card</w:t>
-      </w:r>
-      <w:r>
-        <w:t xml:space="preserve">,</w:t>
-      </w:r>
-      <w:r>
-        <w:t xml:space="preserve"> </w:t>
-      </w:r>
-      <w:r>
-        <w:rPr>
-          <w:i/>
-        </w:rPr>
-        <w:t xml:space="preserve">KMyMoney to Excel</w:t>
-      </w:r>
-      <w:r>
-        <w:t xml:space="preserve">,</w:t>
-      </w:r>
-      <w:r>
-        <w:t xml:space="preserve"> </w:t>
-      </w:r>
-      <w:r>
-        <w:rPr>
-          <w:i/>
-        </w:rPr>
-        <w:t xml:space="preserve">Scribble Filter</w:t>
-      </w:r>
-      <w:r>
-        <w:t xml:space="preserve">.</w:t>
-      </w:r>
-    </w:p>
-    <w:p>
-      <w:r>
-        <w:rPr>
-          <w:b/>
-        </w:rPr>
-        <w:t xml:space="preserve">Alliant Techsystems Corporation</w:t>
-      </w:r>
-      <w:r>
-        <w:rPr>
-          <w:rStyle w:val="FootnoteRef"/>
-        </w:rPr>
-        <w:footnoteReference w:id="29"/>
-      </w:r>
-      <w:r>
-        <w:rPr>
-          <w:b/>
-        </w:rPr>
-        <w:t xml:space="preserve"> </w:t>
-      </w:r>
-      <w:r>
-        <w:rPr>
-          <w:b/>
-        </w:rPr>
-        <w:t xml:space="preserve">(ATK), Clearfield, UT</w:t>
-      </w:r>
-      <w:r>
-        <w:br w:type="textWrapping"/>
-      </w:r>
-      <w:r>
-        <w:rPr>
-          <w:i/>
-        </w:rPr>
-        <w:t xml:space="preserve">Design Engineer 2007 - 2009</w:t>
-      </w:r>
-    </w:p>
-    <w:p>
-      <w:pPr>
-        <w:pStyle w:val="Compact"/>
-        <w:numPr>
-          <w:numId w:val="3"/>
-          <w:ilvl w:val="0"/>
-        </w:numPr>
-      </w:pPr>
-      <w:r>
-        <w:t xml:space="preserve">Analyzed worst case analysis circuitry for signal integrity for Ares I rocket.</w:t>
-      </w:r>
-    </w:p>
-    <w:p>
-      <w:pPr>
-        <w:pStyle w:val="Compact"/>
-        <w:numPr>
-          <w:numId w:val="3"/>
-          <w:ilvl w:val="0"/>
-        </w:numPr>
-      </w:pPr>
-      <w:r>
-        <w:t xml:space="preserve">Tracked mass properties for avionics components.</w:t>
-      </w:r>
-    </w:p>
-    <w:p>
-      <w:pPr>
-        <w:pStyle w:val="Compact"/>
-        <w:numPr>
-          <w:numId w:val="3"/>
-          <w:ilvl w:val="0"/>
-        </w:numPr>
-      </w:pPr>
-      <w:r>
-        <w:t xml:space="preserve">Managed flight safety subsystem team for keeping the rocket safe.</w:t>
-      </w:r>
-    </w:p>
-    <w:p>
-      <w:pPr>
-        <w:pStyle w:val="Compact"/>
-        <w:numPr>
-          <w:numId w:val="3"/>
-          <w:ilvl w:val="0"/>
-        </w:numPr>
-      </w:pPr>
-      <w:r>
-        <w:t xml:space="preserve">Developed verification for flight safety specification.</w:t>
-      </w:r>
-    </w:p>
-    <w:p>
-      <w:r>
-        <w:rPr>
-          <w:b/>
-        </w:rPr>
-        <w:t xml:space="preserve">Rogers Corporation Durel Division</w:t>
-      </w:r>
-      <w:r>
-        <w:rPr>
-          <w:rStyle w:val="FootnoteRef"/>
-        </w:rPr>
-        <w:footnoteReference w:id="30"/>
-      </w:r>
-      <w:r>
-        <w:rPr>
-          <w:b/>
-        </w:rPr>
-        <w:t xml:space="preserve">, Chandler, AZ</w:t>
-      </w:r>
-      <w:r>
-        <w:br w:type="textWrapping"/>
-      </w:r>
-      <w:r>
-        <w:rPr>
-          <w:i/>
-        </w:rPr>
-        <w:t xml:space="preserve">IC Development Engineer (2006 - '07) Intern (2003 - '06)</w:t>
-      </w:r>
-    </w:p>
-    <w:p>
-      <w:r>
-        <w:t xml:space="preserve">Engineering Experience</w:t>
-      </w:r>
+      <w:hyperlink r:id="rId30">
+        <w:r>
+          <w:rPr>
+            <w:rStyle w:val="Link"/>
+          </w:rPr>
+          <w:t xml:space="preserve">Pseudo-Static Site "Generator"</w:t>
+        </w:r>
+      </w:hyperlink>
     </w:p>
     <w:p>
       <w:pPr>
         <w:pStyle w:val="Compact"/>
         <w:numPr>
           <w:numId w:val="4"/>
+          <w:ilvl w:val="1"/>
+        </w:numPr>
+      </w:pPr>
+      <w:r>
+        <w:t xml:space="preserve">Uses Mithril.js, AWS S3 (although it doesn't necessarily need AWS)</w:t>
+      </w:r>
+    </w:p>
+    <w:p>
+      <w:pPr>
+        <w:pStyle w:val="Compact"/>
+        <w:numPr>
+          <w:numId w:val="2"/>
           <w:ilvl w:val="0"/>
         </w:numPr>
       </w:pPr>
-      <w:r>
-        <w:t xml:space="preserve">Initiated and developed intellectual property</w:t>
-      </w:r>
-      <w:r>
-        <w:rPr>
-          <w:rStyle w:val="FootnoteRef"/>
-        </w:rPr>
-        <w:footnoteReference w:id="31"/>
-      </w:r>
-      <w:r>
-        <w:t xml:space="preserve"> </w:t>
-      </w:r>
-      <w:r>
-        <w:t xml:space="preserve">to keep competitive in EL market.</w:t>
-      </w:r>
-    </w:p>
-    <w:p>
-      <w:pPr>
-        <w:pStyle w:val="Compact"/>
-        <w:numPr>
-          <w:numId w:val="4"/>
-          <w:ilvl w:val="0"/>
-        </w:numPr>
-      </w:pPr>
-      <w:r>
-        <w:t xml:space="preserve">Developed analog circuitry for specific applications in non-EL applications.</w:t>
-      </w:r>
-    </w:p>
-    <w:p>
-      <w:pPr>
-        <w:pStyle w:val="Compact"/>
-        <w:numPr>
-          <w:numId w:val="4"/>
-          <w:ilvl w:val="0"/>
-        </w:numPr>
-      </w:pPr>
-      <w:r>
-        <w:t xml:space="preserve">Executed failure analyses for family of existing inverters to maintain customer satisfaction.</w:t>
-      </w:r>
-    </w:p>
-    <w:p>
-      <w:pPr>
-        <w:pStyle w:val="Compact"/>
-        <w:numPr>
-          <w:numId w:val="4"/>
-          <w:ilvl w:val="0"/>
-        </w:numPr>
-      </w:pPr>
-      <w:r>
-        <w:t xml:space="preserve">Performed qualification, characterization, and analysis on new and existing inverters to maintain quality in products.</w:t>
-      </w:r>
-    </w:p>
-    <w:p>
-      <w:pPr>
-        <w:pStyle w:val="Compact"/>
-        <w:numPr>
-          <w:numId w:val="4"/>
-          <w:ilvl w:val="0"/>
-        </w:numPr>
-      </w:pPr>
-      <w:r>
-        <w:t xml:space="preserve">Completed competitive analyses and evaluations to compare Rogers and competitive products.</w:t>
-      </w:r>
-    </w:p>
-    <w:p>
-      <w:pPr>
-        <w:pStyle w:val="Compact"/>
-        <w:numPr>
-          <w:numId w:val="4"/>
-          <w:ilvl w:val="0"/>
-        </w:numPr>
-      </w:pPr>
-      <w:r>
-        <w:t xml:space="preserve">Put ICs in various packages for competitive packaging.</w:t>
-      </w:r>
-    </w:p>
-    <w:p>
-      <w:pPr>
-        <w:pStyle w:val="Compact"/>
-        <w:numPr>
-          <w:numId w:val="4"/>
-          <w:ilvl w:val="0"/>
-        </w:numPr>
-      </w:pPr>
-      <w:r>
-        <w:t xml:space="preserve">Created and organized datasheets, failure analysis reports, assembly and test procedures.</w:t>
-      </w:r>
-    </w:p>
-    <w:p>
-      <w:pPr>
-        <w:pStyle w:val="Compact"/>
-        <w:numPr>
-          <w:numId w:val="4"/>
-          <w:ilvl w:val="0"/>
-        </w:numPr>
-      </w:pPr>
-      <w:r>
-        <w:t xml:space="preserve">Reviewed and prepared environmental reports and surveys to retain customers.</w:t>
-      </w:r>
-    </w:p>
-    <w:p>
-      <w:r>
-        <w:t xml:space="preserve">Interpersonal Experience</w:t>
-      </w:r>
+      <w:hyperlink r:id="rId31">
+        <w:r>
+          <w:rPr>
+            <w:rStyle w:val="Link"/>
+          </w:rPr>
+          <w:t xml:space="preserve">Static Website</w:t>
+        </w:r>
+      </w:hyperlink>
     </w:p>
     <w:p>
       <w:pPr>
         <w:pStyle w:val="Compact"/>
         <w:numPr>
           <w:numId w:val="5"/>
-          <w:ilvl w:val="0"/>
+          <w:ilvl w:val="1"/>
         </w:numPr>
       </w:pPr>
       <w:r>
-        <w:t xml:space="preserve">Responded to customer inquiries within 1 day to achieve 100% customer satisfaction.</w:t>
-      </w:r>
+        <w:t xml:space="preserve">Uses</w:t>
+      </w:r>
+      <w:r>
+        <w:t xml:space="preserve"> </w:t>
+      </w:r>
+      <w:hyperlink r:id="rId32">
+        <w:r>
+          <w:rPr>
+            <w:rStyle w:val="Link"/>
+          </w:rPr>
+          <w:t xml:space="preserve">docpad</w:t>
+        </w:r>
+      </w:hyperlink>
     </w:p>
     <w:p>
       <w:pPr>
         <w:pStyle w:val="Compact"/>
         <w:numPr>
           <w:numId w:val="5"/>
+          <w:ilvl w:val="1"/>
+        </w:numPr>
+      </w:pPr>
+      <w:r>
+        <w:t xml:space="preserve">No JavaScript 100% HTML/CSS</w:t>
+      </w:r>
+    </w:p>
+    <w:p>
+      <w:pPr>
+        <w:pStyle w:val="Compact"/>
+        <w:numPr>
+          <w:numId w:val="2"/>
           <w:ilvl w:val="0"/>
         </w:numPr>
       </w:pPr>
       <w:r>
-        <w:t xml:space="preserve">Mocked up and optimized products for customer evaluation.</w:t>
+        <w:t xml:space="preserve">Created free add-ins</w:t>
+      </w:r>
+      <w:r>
+        <w:t xml:space="preserve"> </w:t>
+      </w:r>
+      <w:r>
+        <w:rPr>
+          <w:i/>
+        </w:rPr>
+        <w:t xml:space="preserve">Excel Time Card</w:t>
+      </w:r>
+      <w:r>
+        <w:t xml:space="preserve">,</w:t>
+      </w:r>
+      <w:r>
+        <w:t xml:space="preserve"> </w:t>
+      </w:r>
+      <w:r>
+        <w:rPr>
+          <w:i/>
+        </w:rPr>
+        <w:t xml:space="preserve">KMyMoney to Excel</w:t>
+      </w:r>
+      <w:r>
+        <w:t xml:space="preserve">,</w:t>
+      </w:r>
+      <w:r>
+        <w:t xml:space="preserve"> </w:t>
+      </w:r>
+      <w:r>
+        <w:rPr>
+          <w:i/>
+        </w:rPr>
+        <w:t xml:space="preserve">Scribble Filter</w:t>
+      </w:r>
+      <w:r>
+        <w:t xml:space="preserve">.</w:t>
+      </w:r>
+    </w:p>
+    <w:p>
+      <w:r>
+        <w:rPr>
+          <w:b/>
+        </w:rPr>
+        <w:t xml:space="preserve">Alliant Techsystems Corporation</w:t>
+      </w:r>
+      <w:r>
+        <w:rPr>
+          <w:rStyle w:val="FootnoteRef"/>
+        </w:rPr>
+        <w:footnoteReference w:id="33"/>
+      </w:r>
+      <w:r>
+        <w:rPr>
+          <w:b/>
+        </w:rPr>
+        <w:t xml:space="preserve"> </w:t>
+      </w:r>
+      <w:r>
+        <w:rPr>
+          <w:b/>
+        </w:rPr>
+        <w:t xml:space="preserve">(ATK), Clearfield, UT</w:t>
+      </w:r>
+      <w:r>
+        <w:br w:type="textWrapping"/>
+      </w:r>
+      <w:r>
+        <w:rPr>
+          <w:i/>
+        </w:rPr>
+        <w:t xml:space="preserve">Design Engineer 2007 - 2009</w:t>
       </w:r>
     </w:p>
     <w:p>
       <w:pPr>
         <w:pStyle w:val="Compact"/>
         <w:numPr>
-          <w:numId w:val="5"/>
+          <w:numId w:val="6"/>
           <w:ilvl w:val="0"/>
         </w:numPr>
       </w:pPr>
       <w:r>
-        <w:t xml:space="preserve">Assisted in training engineering assistants.</w:t>
+        <w:t xml:space="preserve">Analyzed worst case analysis circuitry for signal integrity for Ares I rocket.</w:t>
       </w:r>
     </w:p>
     <w:p>
       <w:pPr>
         <w:pStyle w:val="Compact"/>
         <w:numPr>
-          <w:numId w:val="5"/>
+          <w:numId w:val="6"/>
           <w:ilvl w:val="0"/>
         </w:numPr>
       </w:pPr>
       <w:r>
+        <w:t xml:space="preserve">Tracked mass properties for avionics components.</w:t>
+      </w:r>
+    </w:p>
+    <w:p>
+      <w:pPr>
+        <w:pStyle w:val="Compact"/>
+        <w:numPr>
+          <w:numId w:val="6"/>
+          <w:ilvl w:val="0"/>
+        </w:numPr>
+      </w:pPr>
+      <w:r>
+        <w:t xml:space="preserve">Managed flight safety subsystem team for keeping the rocket safe.</w:t>
+      </w:r>
+    </w:p>
+    <w:p>
+      <w:pPr>
+        <w:pStyle w:val="Compact"/>
+        <w:numPr>
+          <w:numId w:val="6"/>
+          <w:ilvl w:val="0"/>
+        </w:numPr>
+      </w:pPr>
+      <w:r>
+        <w:t xml:space="preserve">Developed verification for flight safety specification.</w:t>
+      </w:r>
+    </w:p>
+    <w:p>
+      <w:r>
+        <w:rPr>
+          <w:b/>
+        </w:rPr>
+        <w:t xml:space="preserve">Rogers Corporation Durel Division</w:t>
+      </w:r>
+      <w:r>
+        <w:rPr>
+          <w:rStyle w:val="FootnoteRef"/>
+        </w:rPr>
+        <w:footnoteReference w:id="34"/>
+      </w:r>
+      <w:r>
+        <w:rPr>
+          <w:b/>
+        </w:rPr>
+        <w:t xml:space="preserve">, Chandler, AZ</w:t>
+      </w:r>
+      <w:r>
+        <w:br w:type="textWrapping"/>
+      </w:r>
+      <w:r>
+        <w:rPr>
+          <w:i/>
+        </w:rPr>
+        <w:t xml:space="preserve">IC Development Engineer (2006 - '07) Intern (2003 - '06)</w:t>
+      </w:r>
+    </w:p>
+    <w:p>
+      <w:r>
+        <w:t xml:space="preserve">Engineering Experience</w:t>
+      </w:r>
+    </w:p>
+    <w:p>
+      <w:pPr>
+        <w:pStyle w:val="Compact"/>
+        <w:numPr>
+          <w:numId w:val="7"/>
+          <w:ilvl w:val="0"/>
+        </w:numPr>
+      </w:pPr>
+      <w:r>
+        <w:t xml:space="preserve">Initiated and developed intellectual property</w:t>
+      </w:r>
+      <w:r>
+        <w:rPr>
+          <w:rStyle w:val="FootnoteRef"/>
+        </w:rPr>
+        <w:footnoteReference w:id="35"/>
+      </w:r>
+      <w:r>
+        <w:t xml:space="preserve"> </w:t>
+      </w:r>
+      <w:r>
+        <w:t xml:space="preserve">to keep competitive in EL market.</w:t>
+      </w:r>
+    </w:p>
+    <w:p>
+      <w:pPr>
+        <w:pStyle w:val="Compact"/>
+        <w:numPr>
+          <w:numId w:val="7"/>
+          <w:ilvl w:val="0"/>
+        </w:numPr>
+      </w:pPr>
+      <w:r>
+        <w:t xml:space="preserve">Developed analog circuitry for specific applications in non-EL applications.</w:t>
+      </w:r>
+    </w:p>
+    <w:p>
+      <w:pPr>
+        <w:pStyle w:val="Compact"/>
+        <w:numPr>
+          <w:numId w:val="7"/>
+          <w:ilvl w:val="0"/>
+        </w:numPr>
+      </w:pPr>
+      <w:r>
+        <w:t xml:space="preserve">Executed failure analyses for family of existing inverters to maintain customer satisfaction.</w:t>
+      </w:r>
+    </w:p>
+    <w:p>
+      <w:pPr>
+        <w:pStyle w:val="Compact"/>
+        <w:numPr>
+          <w:numId w:val="7"/>
+          <w:ilvl w:val="0"/>
+        </w:numPr>
+      </w:pPr>
+      <w:r>
+        <w:t xml:space="preserve">Performed qualification, characterization, and analysis on new and existing inverters to maintain quality in products.</w:t>
+      </w:r>
+    </w:p>
+    <w:p>
+      <w:pPr>
+        <w:pStyle w:val="Compact"/>
+        <w:numPr>
+          <w:numId w:val="7"/>
+          <w:ilvl w:val="0"/>
+        </w:numPr>
+      </w:pPr>
+      <w:r>
+        <w:t xml:space="preserve">Completed competitive analyses and evaluations to compare Rogers and competitive products.</w:t>
+      </w:r>
+    </w:p>
+    <w:p>
+      <w:pPr>
+        <w:pStyle w:val="Compact"/>
+        <w:numPr>
+          <w:numId w:val="7"/>
+          <w:ilvl w:val="0"/>
+        </w:numPr>
+      </w:pPr>
+      <w:r>
+        <w:t xml:space="preserve">Put ICs in various packages for competitive packaging.</w:t>
+      </w:r>
+    </w:p>
+    <w:p>
+      <w:pPr>
+        <w:pStyle w:val="Compact"/>
+        <w:numPr>
+          <w:numId w:val="7"/>
+          <w:ilvl w:val="0"/>
+        </w:numPr>
+      </w:pPr>
+      <w:r>
+        <w:t xml:space="preserve">Created and organized datasheets, failure analysis reports, assembly and test procedures.</w:t>
+      </w:r>
+    </w:p>
+    <w:p>
+      <w:pPr>
+        <w:pStyle w:val="Compact"/>
+        <w:numPr>
+          <w:numId w:val="7"/>
+          <w:ilvl w:val="0"/>
+        </w:numPr>
+      </w:pPr>
+      <w:r>
+        <w:t xml:space="preserve">Reviewed and prepared environmental reports and surveys to retain customers.</w:t>
+      </w:r>
+    </w:p>
+    <w:p>
+      <w:r>
+        <w:t xml:space="preserve">Interpersonal Experience</w:t>
+      </w:r>
+    </w:p>
+    <w:p>
+      <w:pPr>
+        <w:pStyle w:val="Compact"/>
+        <w:numPr>
+          <w:numId w:val="8"/>
+          <w:ilvl w:val="0"/>
+        </w:numPr>
+      </w:pPr>
+      <w:r>
+        <w:t xml:space="preserve">Responded to customer inquiries within 1 day to achieve 100% customer satisfaction.</w:t>
+      </w:r>
+    </w:p>
+    <w:p>
+      <w:pPr>
+        <w:pStyle w:val="Compact"/>
+        <w:numPr>
+          <w:numId w:val="8"/>
+          <w:ilvl w:val="0"/>
+        </w:numPr>
+      </w:pPr>
+      <w:r>
+        <w:t xml:space="preserve">Mocked up and optimized products for customer evaluation.</w:t>
+      </w:r>
+    </w:p>
+    <w:p>
+      <w:pPr>
+        <w:pStyle w:val="Compact"/>
+        <w:numPr>
+          <w:numId w:val="8"/>
+          <w:ilvl w:val="0"/>
+        </w:numPr>
+      </w:pPr>
+      <w:r>
+        <w:t xml:space="preserve">Assisted in training engineering assistants.</w:t>
+      </w:r>
+    </w:p>
+    <w:p>
+      <w:pPr>
+        <w:pStyle w:val="Compact"/>
+        <w:numPr>
+          <w:numId w:val="8"/>
+          <w:ilvl w:val="0"/>
+        </w:numPr>
+      </w:pPr>
+      <w:r>
         <w:t xml:space="preserve">Trained sales and application engineers.</w:t>
       </w:r>
     </w:p>
     <w:p/>
-    <w:bookmarkStart w:id="33" w:name="education"/>
+    <w:bookmarkStart w:id="37" w:name="education"/>
     <w:p>
       <w:pPr>
         <w:pStyle w:val="Heading2"/>
@@ -1065,7 +1172,7 @@
         <w:t xml:space="preserve">Education</w:t>
       </w:r>
     </w:p>
-    <w:bookmarkEnd w:id="33"/>
+    <w:bookmarkEnd w:id="37"/>
     <w:p>
       <w:r>
         <w:t xml:space="preserve">Arizona State University, Tempe, AZ</w:t>
@@ -1125,7 +1232,7 @@
               <w:pStyle w:val="Compact"/>
               <w:jc w:val="left"/>
             </w:pPr>
-            <w:hyperlink r:id="rId34">
+            <w:hyperlink r:id="rId38">
               <w:r>
                 <w:rPr>
                   <w:rStyle w:val="Link"/>
@@ -1137,17 +1244,17 @@
               <w:rPr>
                 <w:rStyle w:val="FootnoteRef"/>
               </w:rPr>
-              <w:footnoteReference w:id="35"/>
-            </w:r>
-          </w:p>
-        </w:tc>
-        <w:tc>
-          <w:p>
-            <w:pPr>
-              <w:pStyle w:val="Compact"/>
-              <w:jc w:val="left"/>
-            </w:pPr>
-            <w:hyperlink r:id="rId36">
+              <w:footnoteReference w:id="39"/>
+            </w:r>
+          </w:p>
+        </w:tc>
+        <w:tc>
+          <w:p>
+            <w:pPr>
+              <w:pStyle w:val="Compact"/>
+              <w:jc w:val="left"/>
+            </w:pPr>
+            <w:hyperlink r:id="rId40">
               <w:r>
                 <w:rPr>
                   <w:rStyle w:val="Link"/>
@@ -1165,7 +1272,7 @@
               <w:pStyle w:val="Compact"/>
               <w:jc w:val="left"/>
             </w:pPr>
-            <w:hyperlink r:id="rId37">
+            <w:hyperlink r:id="rId41">
               <w:r>
                 <w:rPr>
                   <w:rStyle w:val="Link"/>
@@ -1177,17 +1284,17 @@
               <w:rPr>
                 <w:rStyle w:val="FootnoteRef"/>
               </w:rPr>
-              <w:footnoteReference w:id="38"/>
-            </w:r>
-          </w:p>
-        </w:tc>
-        <w:tc>
-          <w:p>
-            <w:pPr>
-              <w:pStyle w:val="Compact"/>
-              <w:jc w:val="left"/>
-            </w:pPr>
-            <w:hyperlink r:id="rId39">
+              <w:footnoteReference w:id="42"/>
+            </w:r>
+          </w:p>
+        </w:tc>
+        <w:tc>
+          <w:p>
+            <w:pPr>
+              <w:pStyle w:val="Compact"/>
+              <w:jc w:val="left"/>
+            </w:pPr>
+            <w:hyperlink r:id="rId43">
               <w:r>
                 <w:rPr>
                   <w:rStyle w:val="Link"/>
@@ -1205,7 +1312,7 @@
               <w:pStyle w:val="Compact"/>
               <w:jc w:val="left"/>
             </w:pPr>
-            <w:hyperlink r:id="rId40">
+            <w:hyperlink r:id="rId44">
               <w:r>
                 <w:rPr>
                   <w:rStyle w:val="Link"/>
@@ -1221,7 +1328,7 @@
               <w:pStyle w:val="Compact"/>
               <w:jc w:val="left"/>
             </w:pPr>
-            <w:hyperlink r:id="rId41">
+            <w:hyperlink r:id="rId45">
               <w:r>
                 <w:rPr>
                   <w:rStyle w:val="Link"/>
@@ -1239,7 +1346,7 @@
               <w:pStyle w:val="Compact"/>
               <w:jc w:val="left"/>
             </w:pPr>
-            <w:hyperlink r:id="rId42">
+            <w:hyperlink r:id="rId46">
               <w:r>
                 <w:rPr>
                   <w:rStyle w:val="Link"/>
@@ -1255,7 +1362,7 @@
               <w:pStyle w:val="Compact"/>
               <w:jc w:val="left"/>
             </w:pPr>
-            <w:hyperlink r:id="rId43">
+            <w:hyperlink r:id="rId47">
               <w:r>
                 <w:rPr>
                   <w:rStyle w:val="Link"/>
@@ -1273,7 +1380,7 @@
               <w:pStyle w:val="Compact"/>
               <w:jc w:val="left"/>
             </w:pPr>
-            <w:hyperlink r:id="rId44">
+            <w:hyperlink r:id="rId48">
               <w:r>
                 <w:rPr>
                   <w:rStyle w:val="Link"/>
@@ -1289,7 +1396,7 @@
               <w:pStyle w:val="Compact"/>
               <w:jc w:val="left"/>
             </w:pPr>
-            <w:hyperlink r:id="rId45">
+            <w:hyperlink r:id="rId49">
               <w:r>
                 <w:rPr>
                   <w:rStyle w:val="Link"/>
@@ -1307,7 +1414,7 @@
               <w:pStyle w:val="Compact"/>
               <w:jc w:val="left"/>
             </w:pPr>
-            <w:hyperlink r:id="rId46">
+            <w:hyperlink r:id="rId50">
               <w:r>
                 <w:rPr>
                   <w:rStyle w:val="Link"/>
@@ -1323,7 +1430,7 @@
               <w:pStyle w:val="Compact"/>
               <w:jc w:val="left"/>
             </w:pPr>
-            <w:hyperlink r:id="rId47">
+            <w:hyperlink r:id="rId51">
               <w:r>
                 <w:rPr>
                   <w:rStyle w:val="Link"/>
@@ -1341,7 +1448,7 @@
               <w:pStyle w:val="Compact"/>
               <w:jc w:val="left"/>
             </w:pPr>
-            <w:hyperlink r:id="rId48">
+            <w:hyperlink r:id="rId52">
               <w:r>
                 <w:rPr>
                   <w:rStyle w:val="Link"/>
@@ -1357,7 +1464,7 @@
               <w:pStyle w:val="Compact"/>
               <w:jc w:val="left"/>
             </w:pPr>
-            <w:hyperlink r:id="rId49">
+            <w:hyperlink r:id="rId53">
               <w:r>
                 <w:rPr>
                   <w:rStyle w:val="Link"/>
@@ -1375,7 +1482,7 @@
               <w:pStyle w:val="Compact"/>
               <w:jc w:val="left"/>
             </w:pPr>
-            <w:hyperlink r:id="rId50">
+            <w:hyperlink r:id="rId54">
               <w:r>
                 <w:rPr>
                   <w:rStyle w:val="Link"/>
@@ -1387,7 +1494,7 @@
               <w:rPr>
                 <w:rStyle w:val="FootnoteRef"/>
               </w:rPr>
-              <w:footnoteReference w:id="51"/>
+              <w:footnoteReference w:id="55"/>
             </w:r>
           </w:p>
         </w:tc>
@@ -1396,7 +1503,7 @@
         </w:tc>
       </w:tr>
     </w:tbl>
-    <w:bookmarkStart w:id="52" w:name="personal"/>
+    <w:bookmarkStart w:id="56" w:name="personal"/>
     <w:p>
       <w:pPr>
         <w:pStyle w:val="Heading2"/>
@@ -1405,12 +1512,12 @@
         <w:t xml:space="preserve">Personal</w:t>
       </w:r>
     </w:p>
-    <w:bookmarkEnd w:id="52"/>
+    <w:bookmarkEnd w:id="56"/>
     <w:p>
       <w:pPr>
         <w:pStyle w:val="Compact"/>
         <w:numPr>
-          <w:numId w:val="6"/>
+          <w:numId w:val="9"/>
           <w:ilvl w:val="0"/>
         </w:numPr>
       </w:pPr>
@@ -1420,7 +1527,7 @@
       <w:r>
         <w:t xml:space="preserve"> </w:t>
       </w:r>
-      <w:hyperlink r:id="rId53">
+      <w:hyperlink r:id="rId57">
         <w:r>
           <w:rPr>
             <w:rStyle w:val="Link"/>
@@ -1494,7 +1601,7 @@
       </w:r>
     </w:p>
   </w:footnote>
-  <w:footnote w:id="29">
+  <w:footnote w:id="33">
     <w:p>
       <w:pPr>
         <w:pStyle w:val="FootnoteText"/>
@@ -1510,7 +1617,7 @@
       </w:r>
     </w:p>
   </w:footnote>
-  <w:footnote w:id="30">
+  <w:footnote w:id="34">
     <w:p>
       <w:pPr>
         <w:pStyle w:val="FootnoteText"/>
@@ -1526,7 +1633,7 @@
       </w:r>
     </w:p>
   </w:footnote>
-  <w:footnote w:id="31">
+  <w:footnote w:id="35">
     <w:p>
       <w:pPr>
         <w:pStyle w:val="FootnoteText"/>
@@ -1537,7 +1644,7 @@
         </w:rPr>
         <w:footnoteRef/>
       </w:r>
-      <w:hyperlink r:id="rId32">
+      <w:hyperlink r:id="rId36">
         <w:r>
           <w:rPr>
             <w:rStyle w:val="Link"/>
@@ -1547,7 +1654,7 @@
       </w:hyperlink>
     </w:p>
   </w:footnote>
-  <w:footnote w:id="35">
+  <w:footnote w:id="39">
     <w:p>
       <w:pPr>
         <w:pStyle w:val="FootnoteText"/>
@@ -1563,7 +1670,7 @@
       </w:r>
     </w:p>
   </w:footnote>
-  <w:footnote w:id="38">
+  <w:footnote w:id="42">
     <w:p>
       <w:pPr>
         <w:pStyle w:val="FootnoteText"/>
@@ -1579,7 +1686,7 @@
       </w:r>
     </w:p>
   </w:footnote>
-  <w:footnote w:id="51">
+  <w:footnote w:id="55">
     <w:p>
       <w:pPr>
         <w:pStyle w:val="FootnoteText"/>
@@ -1601,7 +1708,7 @@
 <file path=word/numbering.xml><?xml version="1.0" encoding="utf-8"?>
 <w:numbering xmlns:w="http://schemas.openxmlformats.org/wordprocessingml/2006/main">
   <w:abstractNum w:abstractNumId="0">
-    <w:nsid w:val="bd66b1a8"/>
+    <w:nsid w:val="27e2271f"/>
     <w:multiLevelType w:val="multilevel"/>
     <w:lvl w:ilvl="0">
       <w:numFmt w:val="bullet"/>
@@ -1682,7 +1789,7 @@
     </w:lvl>
   </w:abstractNum>
   <w:abstractNum w:abstractNumId="2">
-    <w:nsid w:val="64ed9e48"/>
+    <w:nsid w:val="f4210c01"/>
     <w:multiLevelType w:val="multilevel"/>
     <w:lvl w:ilvl="0">
       <w:numFmt w:val="bullet"/>
@@ -1778,6 +1885,15 @@
     <w:abstractNumId w:val="2"/>
   </w:num>
   <w:num w:numId="6">
+    <w:abstractNumId w:val="2"/>
+  </w:num>
+  <w:num w:numId="7">
+    <w:abstractNumId w:val="2"/>
+  </w:num>
+  <w:num w:numId="8">
+    <w:abstractNumId w:val="2"/>
+  </w:num>
+  <w:num w:numId="9">
     <w:abstractNumId w:val="2"/>
   </w:num>
 </w:numbering>

</xml_diff>

<commit_message>
updated resume, moved engineering experience to end, added new experience, cleaned up some, added dagger to books.
</commit_message>
<xml_diff>
--- a/Resume_Nyman.docx
+++ b/Resume_Nyman.docx
@@ -41,7 +41,15 @@
       </w:tr>
       <w:tr>
         <w:tc>
-          <w:p/>
+          <w:p>
+            <w:pPr>
+              <w:pStyle w:val="Compact"/>
+              <w:jc w:val="left"/>
+            </w:pPr>
+            <w:r>
+              <w:t xml:space="preserve">801.528.1295</w:t>
+            </w:r>
+          </w:p>
         </w:tc>
         <w:tc>
           <w:p>
@@ -49,14 +57,19 @@
               <w:pStyle w:val="Compact"/>
               <w:jc w:val="right"/>
             </w:pPr>
-            <w:r>
-              <w:t xml:space="preserve">801.528.1295</w:t>
-            </w:r>
+            <w:hyperlink r:id="rId22">
+              <w:r>
+                <w:rPr>
+                  <w:rStyle w:val="Link"/>
+                </w:rPr>
+                <w:t xml:space="preserve">https://github.com/jon49</w:t>
+              </w:r>
+            </w:hyperlink>
           </w:p>
         </w:tc>
       </w:tr>
     </w:tbl>
-    <w:bookmarkStart w:id="22" w:name="summary"/>
+    <w:bookmarkStart w:id="23" w:name="summary"/>
     <w:p>
       <w:pPr>
         <w:pStyle w:val="Heading2"/>
@@ -65,7 +78,7 @@
         <w:t xml:space="preserve">Summary</w:t>
       </w:r>
     </w:p>
-    <w:bookmarkEnd w:id="22"/>
+    <w:bookmarkEnd w:id="23"/>
     <w:p>
       <w:r>
         <w:t xml:space="preserve">Self-taught programmer/consultant with 3</w:t>
@@ -200,7 +213,7 @@
               <w:rPr>
                 <w:rStyle w:val="FootnoteRef"/>
               </w:rPr>
-              <w:footnoteReference w:id="23"/>
+              <w:footnoteReference w:id="24"/>
             </w:r>
           </w:p>
         </w:tc>
@@ -245,7 +258,7 @@
               <w:rPr>
                 <w:rStyle w:val="FootnoteRef"/>
               </w:rPr>
-              <w:footnoteReference w:id="24"/>
+              <w:footnoteReference w:id="25"/>
             </w:r>
             <w:r>
               <w:t xml:space="preserve">)</w:t>
@@ -389,18 +402,7 @@
             </w:tcBorders>
             <w:vAlign w:val="bottom"/>
           </w:tcPr>
-          <w:p>
-            <w:pPr>
-              <w:pStyle w:val="Compact"/>
-              <w:jc w:val="left"/>
-            </w:pPr>
-            <w:r>
-              <w:rPr>
-                <w:b/>
-              </w:rPr>
-              <w:t xml:space="preserve">Contributed To</w:t>
-            </w:r>
-          </w:p>
+          <w:p/>
         </w:tc>
         <w:tc>
           <w:tcPr>
@@ -418,6 +420,26 @@
               <w:rPr>
                 <w:b/>
               </w:rPr>
+              <w:t xml:space="preserve">Contributed To</w:t>
+            </w:r>
+          </w:p>
+        </w:tc>
+        <w:tc>
+          <w:tcPr>
+            <w:tcBorders>
+              <w:bottom w:val="single"/>
+            </w:tcBorders>
+            <w:vAlign w:val="bottom"/>
+          </w:tcPr>
+          <w:p>
+            <w:pPr>
+              <w:pStyle w:val="Compact"/>
+              <w:jc w:val="left"/>
+            </w:pPr>
+            <w:r>
+              <w:rPr>
+                <w:b/>
+              </w:rPr>
               <w:t xml:space="preserve">Familiar</w:t>
             </w:r>
           </w:p>
@@ -430,31 +452,62 @@
               <w:pStyle w:val="Compact"/>
               <w:jc w:val="left"/>
             </w:pPr>
-            <w:r>
-              <w:t xml:space="preserve">lodash.js</w:t>
-            </w:r>
-          </w:p>
-        </w:tc>
-        <w:tc>
-          <w:p>
-            <w:pPr>
-              <w:pStyle w:val="Compact"/>
-              <w:jc w:val="left"/>
-            </w:pPr>
-            <w:r>
-              <w:t xml:space="preserve">mithril.js</w:t>
-            </w:r>
-          </w:p>
-        </w:tc>
-        <w:tc>
-          <w:p>
-            <w:pPr>
-              <w:pStyle w:val="Compact"/>
-              <w:jc w:val="left"/>
-            </w:pPr>
-            <w:r>
-              <w:t xml:space="preserve">jquery.js</w:t>
-            </w:r>
+            <w:hyperlink r:id="rId26">
+              <w:r>
+                <w:rPr>
+                  <w:rStyle w:val="Link"/>
+                </w:rPr>
+                <w:t xml:space="preserve">lodash</w:t>
+              </w:r>
+            </w:hyperlink>
+          </w:p>
+        </w:tc>
+        <w:tc>
+          <w:p>
+            <w:pPr>
+              <w:pStyle w:val="Compact"/>
+              <w:jc w:val="left"/>
+            </w:pPr>
+            <w:hyperlink r:id="rId27">
+              <w:r>
+                <w:rPr>
+                  <w:rStyle w:val="Link"/>
+                </w:rPr>
+                <w:t xml:space="preserve">selectize</w:t>
+              </w:r>
+            </w:hyperlink>
+          </w:p>
+        </w:tc>
+        <w:tc>
+          <w:p>
+            <w:pPr>
+              <w:pStyle w:val="Compact"/>
+              <w:jc w:val="left"/>
+            </w:pPr>
+            <w:hyperlink r:id="rId28">
+              <w:r>
+                <w:rPr>
+                  <w:rStyle w:val="Link"/>
+                </w:rPr>
+                <w:t xml:space="preserve">mithril</w:t>
+              </w:r>
+            </w:hyperlink>
+          </w:p>
+        </w:tc>
+        <w:tc>
+          <w:p>
+            <w:pPr>
+              <w:pStyle w:val="Compact"/>
+              <w:jc w:val="left"/>
+            </w:pPr>
+            <w:hyperlink r:id="rId29">
+              <w:r>
+                <w:rPr>
+                  <w:rStyle w:val="Link"/>
+                </w:rPr>
+                <w:t xml:space="preserve">jquery</w:t>
+              </w:r>
+            </w:hyperlink>
           </w:p>
         </w:tc>
       </w:tr>
@@ -465,20 +518,62 @@
               <w:pStyle w:val="Compact"/>
               <w:jc w:val="left"/>
             </w:pPr>
-            <w:r>
-              <w:t xml:space="preserve">bilby.js</w:t>
-            </w:r>
-          </w:p>
-        </w:tc>
-        <w:tc>
-          <w:p>
-            <w:pPr>
-              <w:pStyle w:val="Compact"/>
-              <w:jc w:val="left"/>
-            </w:pPr>
-            <w:r>
-              <w:t xml:space="preserve">brackets.io</w:t>
-            </w:r>
+            <w:hyperlink r:id="rId30">
+              <w:r>
+                <w:rPr>
+                  <w:rStyle w:val="Link"/>
+                </w:rPr>
+                <w:t xml:space="preserve">bilby</w:t>
+              </w:r>
+            </w:hyperlink>
+          </w:p>
+        </w:tc>
+        <w:tc>
+          <w:p>
+            <w:pPr>
+              <w:pStyle w:val="Compact"/>
+              <w:jc w:val="left"/>
+            </w:pPr>
+            <w:hyperlink r:id="rId31">
+              <w:r>
+                <w:rPr>
+                  <w:rStyle w:val="Link"/>
+                </w:rPr>
+                <w:t xml:space="preserve">jasmine-node</w:t>
+              </w:r>
+            </w:hyperlink>
+          </w:p>
+        </w:tc>
+        <w:tc>
+          <w:p>
+            <w:pPr>
+              <w:pStyle w:val="Compact"/>
+              <w:jc w:val="left"/>
+            </w:pPr>
+            <w:hyperlink r:id="rId32">
+              <w:r>
+                <w:rPr>
+                  <w:rStyle w:val="Link"/>
+                </w:rPr>
+                <w:t xml:space="preserve">brackets.io</w:t>
+              </w:r>
+            </w:hyperlink>
+          </w:p>
+        </w:tc>
+        <w:tc>
+          <w:p>
+            <w:pPr>
+              <w:pStyle w:val="Compact"/>
+              <w:jc w:val="left"/>
+            </w:pPr>
+            <w:hyperlink r:id="rId33">
+              <w:r>
+                <w:rPr>
+                  <w:rStyle w:val="Link"/>
+                </w:rPr>
+                <w:t xml:space="preserve">fantasyland-*</w:t>
+              </w:r>
+            </w:hyperlink>
           </w:p>
         </w:tc>
       </w:tr>
@@ -489,13 +584,50 @@
               <w:pStyle w:val="Compact"/>
               <w:jc w:val="left"/>
             </w:pPr>
-            <w:r>
-              <w:t xml:space="preserve">mithril.js</w:t>
-            </w:r>
+            <w:hyperlink r:id="rId28">
+              <w:r>
+                <w:rPr>
+                  <w:rStyle w:val="Link"/>
+                </w:rPr>
+                <w:t xml:space="preserve">mithril</w:t>
+              </w:r>
+            </w:hyperlink>
+          </w:p>
+        </w:tc>
+        <w:tc>
+          <w:p>
+            <w:pPr>
+              <w:pStyle w:val="Compact"/>
+              <w:jc w:val="left"/>
+            </w:pPr>
+            <w:hyperlink r:id="rId34">
+              <w:r>
+                <w:rPr>
+                  <w:rStyle w:val="Link"/>
+                </w:rPr>
+                <w:t xml:space="preserve">jasmine</w:t>
+              </w:r>
+            </w:hyperlink>
           </w:p>
         </w:tc>
         <w:tc>
           <w:p/>
+        </w:tc>
+        <w:tc>
+          <w:p>
+            <w:pPr>
+              <w:pStyle w:val="Compact"/>
+              <w:jc w:val="left"/>
+            </w:pPr>
+            <w:hyperlink r:id="rId35">
+              <w:r>
+                <w:rPr>
+                  <w:rStyle w:val="Link"/>
+                </w:rPr>
+                <w:t xml:space="preserve">handlebars</w:t>
+              </w:r>
+            </w:hyperlink>
+          </w:p>
         </w:tc>
       </w:tr>
       <w:tr>
@@ -505,13 +637,37 @@
               <w:pStyle w:val="Compact"/>
               <w:jc w:val="left"/>
             </w:pPr>
-            <w:r>
-              <w:t xml:space="preserve">selectize.js</w:t>
-            </w:r>
+            <w:hyperlink r:id="rId36">
+              <w:r>
+                <w:rPr>
+                  <w:rStyle w:val="Link"/>
+                </w:rPr>
+                <w:t xml:space="preserve">cjsc</w:t>
+              </w:r>
+            </w:hyperlink>
           </w:p>
         </w:tc>
         <w:tc>
           <w:p/>
+        </w:tc>
+        <w:tc>
+          <w:p/>
+        </w:tc>
+        <w:tc>
+          <w:p>
+            <w:pPr>
+              <w:pStyle w:val="Compact"/>
+              <w:jc w:val="left"/>
+            </w:pPr>
+            <w:hyperlink r:id="rId37">
+              <w:r>
+                <w:rPr>
+                  <w:rStyle w:val="Link"/>
+                </w:rPr>
+                <w:t xml:space="preserve">commonjs</w:t>
+              </w:r>
+            </w:hyperlink>
+          </w:p>
         </w:tc>
       </w:tr>
     </w:tbl>
@@ -520,189 +676,11 @@
         <w:rPr>
           <w:b/>
         </w:rPr>
-        <w:t xml:space="preserve">Engineering Skills</w:t>
-      </w:r>
-    </w:p>
-    <w:tbl>
-      <w:tblPr>
-        <w:tblStyle w:val="TableNormal"/>
-      </w:tblPr>
-      <w:tblGrid/>
-      <w:tr>
-        <w:tc>
-          <w:p>
-            <w:pPr>
-              <w:pStyle w:val="Compact"/>
-              <w:jc w:val="left"/>
-            </w:pPr>
-            <w:r>
-              <w:t xml:space="preserve">Analog Design</w:t>
-            </w:r>
-          </w:p>
-        </w:tc>
-        <w:tc>
-          <w:p>
-            <w:pPr>
-              <w:pStyle w:val="Compact"/>
-              <w:jc w:val="left"/>
-            </w:pPr>
-            <w:r>
-              <w:t xml:space="preserve">Electronic Packaging</w:t>
-            </w:r>
-          </w:p>
-        </w:tc>
-      </w:tr>
-      <w:tr>
-        <w:tc>
-          <w:p>
-            <w:pPr>
-              <w:pStyle w:val="Compact"/>
-              <w:jc w:val="left"/>
-            </w:pPr>
-            <w:r>
-              <w:t xml:space="preserve">IP Development</w:t>
-            </w:r>
-          </w:p>
-        </w:tc>
-        <w:tc>
-          <w:p>
-            <w:pPr>
-              <w:pStyle w:val="Compact"/>
-              <w:jc w:val="left"/>
-            </w:pPr>
-            <w:r>
-              <w:t xml:space="preserve">Reports and Documentation</w:t>
-            </w:r>
-          </w:p>
-        </w:tc>
-      </w:tr>
-      <w:tr>
-        <w:tc>
-          <w:p>
-            <w:pPr>
-              <w:pStyle w:val="Compact"/>
-              <w:jc w:val="left"/>
-            </w:pPr>
-            <w:r>
-              <w:t xml:space="preserve">Failure Analysis</w:t>
-            </w:r>
-          </w:p>
-        </w:tc>
-        <w:tc>
-          <w:p>
-            <w:pPr>
-              <w:pStyle w:val="Compact"/>
-              <w:jc w:val="left"/>
-            </w:pPr>
-            <w:r>
-              <w:t xml:space="preserve">Environmental Surveys</w:t>
-            </w:r>
-          </w:p>
-        </w:tc>
-      </w:tr>
-      <w:tr>
-        <w:tc>
-          <w:p>
-            <w:pPr>
-              <w:pStyle w:val="Compact"/>
-              <w:jc w:val="left"/>
-            </w:pPr>
-            <w:r>
-              <w:t xml:space="preserve">IC Development Analysis</w:t>
-            </w:r>
-          </w:p>
-        </w:tc>
-        <w:tc>
-          <w:p>
-            <w:pPr>
-              <w:pStyle w:val="Compact"/>
-              <w:jc w:val="left"/>
-            </w:pPr>
-            <w:r>
-              <w:t xml:space="preserve">Personnel Training</w:t>
-            </w:r>
-          </w:p>
-        </w:tc>
-      </w:tr>
-      <w:tr>
-        <w:tc>
-          <w:p>
-            <w:pPr>
-              <w:pStyle w:val="Compact"/>
-              <w:jc w:val="left"/>
-            </w:pPr>
-            <w:r>
-              <w:t xml:space="preserve">Competitive Analysis</w:t>
-            </w:r>
-          </w:p>
-        </w:tc>
-        <w:tc>
-          <w:p>
-            <w:pPr>
-              <w:pStyle w:val="Compact"/>
-              <w:jc w:val="left"/>
-            </w:pPr>
-            <w:r>
-              <w:t xml:space="preserve">Worst Case Analysis</w:t>
-            </w:r>
-          </w:p>
-        </w:tc>
-      </w:tr>
-    </w:tbl>
-    <w:bookmarkStart w:id="25" w:name="professional-experience"/>
-    <w:p>
-      <w:pPr>
-        <w:pStyle w:val="Heading2"/>
-      </w:pPr>
-      <w:r>
-        <w:t xml:space="preserve">Professional Experience</w:t>
-      </w:r>
-    </w:p>
-    <w:bookmarkEnd w:id="25"/>
-    <w:p>
-      <w:r>
-        <w:rPr>
-          <w:b/>
-        </w:rPr>
-        <w:t xml:space="preserve">Spreadsheet Budget &amp; Consulting</w:t>
-      </w:r>
-      <w:r>
-        <w:rPr>
-          <w:rStyle w:val="FootnoteRef"/>
-        </w:rPr>
-        <w:footnoteReference w:id="26"/>
-      </w:r>
-      <w:r>
-        <w:rPr>
-          <w:b/>
-        </w:rPr>
-        <w:t xml:space="preserve">, Chino Valley, AZ</w:t>
-      </w:r>
-      <w:r>
-        <w:br w:type="textWrapping"/>
-      </w:r>
-      <w:r>
-        <w:rPr>
-          <w:i/>
-        </w:rPr>
-        <w:t xml:space="preserve">Software Developer/Sole Proprietor 2009 - 2014</w:t>
-      </w:r>
-    </w:p>
-    <w:p>
-      <w:pPr>
-        <w:pStyle w:val="Compact"/>
-        <w:numPr>
-          <w:numId w:val="2"/>
-          <w:ilvl w:val="0"/>
-        </w:numPr>
-      </w:pPr>
-      <w:r>
-        <w:t xml:space="preserve">Created a</w:t>
-      </w:r>
-      <w:r>
-        <w:t xml:space="preserve"> </w:t>
-      </w:r>
-      <w:hyperlink r:id="rId28">
+        <w:t xml:space="preserve">Web Development Projects</w:t>
+      </w:r>
+    </w:p>
+    <w:p>
+      <w:hyperlink r:id="rId38">
         <w:r>
           <w:rPr>
             <w:rStyle w:val="Link"/>
@@ -711,6 +689,120 @@
         </w:r>
       </w:hyperlink>
       <w:r>
+        <w:t xml:space="preserve">,</w:t>
+      </w:r>
+      <w:r>
+        <w:t xml:space="preserve"> </w:t>
+      </w:r>
+      <w:hyperlink r:id="rId40">
+        <w:r>
+          <w:rPr>
+            <w:rStyle w:val="Link"/>
+          </w:rPr>
+          <w:t xml:space="preserve">Static Site SPA Blog</w:t>
+        </w:r>
+        <w:r>
+          <w:rPr>
+            <w:rStyle w:val="FootnoteRef"/>
+          </w:rPr>
+          <w:footnoteReference w:id="39"/>
+        </w:r>
+      </w:hyperlink>
+      <w:r>
+        <w:t xml:space="preserve">,</w:t>
+      </w:r>
+      <w:r>
+        <w:t xml:space="preserve"> </w:t>
+      </w:r>
+      <w:hyperlink r:id="rId41">
+        <w:r>
+          <w:rPr>
+            <w:rStyle w:val="Link"/>
+          </w:rPr>
+          <w:t xml:space="preserve">Static Website</w:t>
+        </w:r>
+      </w:hyperlink>
+      <w:r>
+        <w:t xml:space="preserve">, Excel Heat Map Generator</w:t>
+      </w:r>
+      <w:r>
+        <w:rPr>
+          <w:rStyle w:val="FootnoteRef"/>
+        </w:rPr>
+        <w:footnoteReference w:id="42"/>
+      </w:r>
+    </w:p>
+    <w:p>
+      <w:r>
+        <w:rPr>
+          <w:b/>
+        </w:rPr>
+        <w:t xml:space="preserve">Engineering Skills (placed on last page).</w:t>
+      </w:r>
+    </w:p>
+    <w:p/>
+    <w:bookmarkStart w:id="43" w:name="software-development-experience"/>
+    <w:p>
+      <w:pPr>
+        <w:pStyle w:val="Heading2"/>
+      </w:pPr>
+      <w:r>
+        <w:t xml:space="preserve">Software Development Experience</w:t>
+      </w:r>
+    </w:p>
+    <w:bookmarkEnd w:id="43"/>
+    <w:p>
+      <w:r>
+        <w:rPr>
+          <w:b/>
+        </w:rPr>
+        <w:t xml:space="preserve">Spreadsheet Budget &amp; Consulting</w:t>
+      </w:r>
+      <w:r>
+        <w:rPr>
+          <w:rStyle w:val="FootnoteRef"/>
+        </w:rPr>
+        <w:footnoteReference w:id="44"/>
+      </w:r>
+      <w:r>
+        <w:rPr>
+          <w:b/>
+        </w:rPr>
+        <w:t xml:space="preserve">, Chino Valley, AZ</w:t>
+      </w:r>
+      <w:r>
+        <w:br w:type="textWrapping"/>
+      </w:r>
+      <w:r>
+        <w:rPr>
+          <w:i/>
+        </w:rPr>
+        <w:t xml:space="preserve">Software Developer/Sole Proprietor 2009 - 2014</w:t>
+      </w:r>
+    </w:p>
+    <w:p>
+      <w:pPr>
+        <w:pStyle w:val="Compact"/>
+        <w:numPr>
+          <w:numId w:val="2"/>
+          <w:ilvl w:val="0"/>
+        </w:numPr>
+      </w:pPr>
+      <w:r>
+        <w:t xml:space="preserve">Creating a</w:t>
+      </w:r>
+      <w:r>
+        <w:t xml:space="preserve"> </w:t>
+      </w:r>
+      <w:hyperlink r:id="rId38">
+        <w:r>
+          <w:rPr>
+            <w:rStyle w:val="Link"/>
+          </w:rPr>
+          <w:t xml:space="preserve">Timecard Web Application</w:t>
+        </w:r>
+      </w:hyperlink>
+      <w:r>
         <w:t xml:space="preserve"> </w:t>
       </w:r>
       <w:r>
@@ -731,7 +823,7 @@
       <w:r>
         <w:t xml:space="preserve"> </w:t>
       </w:r>
-      <w:hyperlink r:id="rId29">
+      <w:hyperlink r:id="rId46">
         <w:r>
           <w:rPr>
             <w:rStyle w:val="Link"/>
@@ -747,12 +839,12 @@
       <w:pPr>
         <w:pStyle w:val="Compact"/>
         <w:numPr>
-          <w:numId w:val="2"/>
-          <w:ilvl w:val="0"/>
+          <w:numId w:val="3"/>
+          <w:ilvl w:val="1"/>
         </w:numPr>
       </w:pPr>
       <w:r>
-        <w:t xml:space="preserve">Created an automated heat map system with core manipulation in Excel. Creates maps in Excel or HTML.</w:t>
+        <w:t xml:space="preserve">Will work with Node.js, I still need to learn node.</w:t>
       </w:r>
     </w:p>
     <w:p>
@@ -763,12 +855,30 @@
           <w:ilvl w:val="0"/>
         </w:numPr>
       </w:pPr>
-      <w:hyperlink r:id="rId30">
+      <w:r>
+        <w:t xml:space="preserve">Created an automated heat map system with core manipulation in Excel. Creates maps in Excel or HTML.</w:t>
+      </w:r>
+    </w:p>
+    <w:p>
+      <w:pPr>
+        <w:pStyle w:val="Compact"/>
+        <w:numPr>
+          <w:numId w:val="2"/>
+          <w:ilvl w:val="0"/>
+        </w:numPr>
+      </w:pPr>
+      <w:hyperlink r:id="rId40">
         <w:r>
           <w:rPr>
             <w:rStyle w:val="Link"/>
           </w:rPr>
-          <w:t xml:space="preserve">Pseudo-Static Site "Generator"</w:t>
+          <w:t xml:space="preserve">Static Site SPA Blog</w:t>
+        </w:r>
+        <w:r>
+          <w:rPr>
+            <w:rStyle w:val="FootnoteRef"/>
+          </w:rPr>
+          <w:footnoteReference w:id="47"/>
         </w:r>
       </w:hyperlink>
     </w:p>
@@ -781,7 +891,7 @@
         </w:numPr>
       </w:pPr>
       <w:r>
-        <w:t xml:space="preserve">Uses Mithril.js, AWS S3 (although it doesn't necessarily need AWS)</w:t>
+        <w:t xml:space="preserve">Uses Mithril.js, AWS S3</w:t>
       </w:r>
     </w:p>
     <w:p>
@@ -792,7 +902,7 @@
           <w:ilvl w:val="0"/>
         </w:numPr>
       </w:pPr>
-      <w:hyperlink r:id="rId31">
+      <w:hyperlink r:id="rId41">
         <w:r>
           <w:rPr>
             <w:rStyle w:val="Link"/>
@@ -815,7 +925,7 @@
       <w:r>
         <w:t xml:space="preserve"> </w:t>
       </w:r>
-      <w:hyperlink r:id="rId32">
+      <w:hyperlink r:id="rId48">
         <w:r>
           <w:rPr>
             <w:rStyle w:val="Link"/>
@@ -862,22 +972,25 @@
       <w:r>
         <w:t xml:space="preserve"> </w:t>
       </w:r>
+      <w:hyperlink r:id="rId49">
+        <w:r>
+          <w:rPr>
+            <w:i/>
+            <w:rStyle w:val="Link"/>
+          </w:rPr>
+          <w:t xml:space="preserve">KMyMoney to Excel</w:t>
+        </w:r>
+      </w:hyperlink>
+      <w:r>
+        <w:t xml:space="preserve">,</w:t>
+      </w:r>
+      <w:r>
+        <w:t xml:space="preserve"> </w:t>
+      </w:r>
       <w:r>
         <w:rPr>
           <w:i/>
         </w:rPr>
-        <w:t xml:space="preserve">KMyMoney to Excel</w:t>
-      </w:r>
-      <w:r>
-        <w:t xml:space="preserve">,</w:t>
-      </w:r>
-      <w:r>
-        <w:t xml:space="preserve"> </w:t>
-      </w:r>
-      <w:r>
-        <w:rPr>
-          <w:i/>
-        </w:rPr>
         <w:t xml:space="preserve">Scribble Filter</w:t>
       </w:r>
       <w:r>
@@ -889,304 +1002,47 @@
         <w:rPr>
           <w:b/>
         </w:rPr>
-        <w:t xml:space="preserve">Alliant Techsystems Corporation</w:t>
+        <w:t xml:space="preserve">Over five years of engineering work experience was placed on the last page.</w:t>
+      </w:r>
+    </w:p>
+    <w:bookmarkStart w:id="50" w:name="education"/>
+    <w:p>
+      <w:pPr>
+        <w:pStyle w:val="Heading2"/>
+      </w:pPr>
+      <w:r>
+        <w:t xml:space="preserve">Education</w:t>
+      </w:r>
+    </w:p>
+    <w:bookmarkEnd w:id="50"/>
+    <w:p>
+      <w:r>
+        <w:t xml:space="preserve">Arizona State University, Tempe, AZ</w:t>
+      </w:r>
+      <w:r>
+        <w:br w:type="textWrapping"/>
+      </w:r>
+      <w:r>
+        <w:t xml:space="preserve">Master of Science in Engineering - Electrical - Digital Signal Processing - 2007</w:t>
+      </w:r>
+    </w:p>
+    <w:p>
+      <w:r>
+        <w:t xml:space="preserve">Self-taught Programming</w:t>
+      </w:r>
+    </w:p>
+    <w:p>
+      <w:r>
+        <w:rPr>
+          <w:b/>
+        </w:rPr>
+        <w:t xml:space="preserve">Books Read</w:t>
       </w:r>
       <w:r>
         <w:rPr>
           <w:rStyle w:val="FootnoteRef"/>
         </w:rPr>
-        <w:footnoteReference w:id="33"/>
-      </w:r>
-      <w:r>
-        <w:rPr>
-          <w:b/>
-        </w:rPr>
-        <w:t xml:space="preserve"> </w:t>
-      </w:r>
-      <w:r>
-        <w:rPr>
-          <w:b/>
-        </w:rPr>
-        <w:t xml:space="preserve">(ATK), Clearfield, UT</w:t>
-      </w:r>
-      <w:r>
-        <w:br w:type="textWrapping"/>
-      </w:r>
-      <w:r>
-        <w:rPr>
-          <w:i/>
-        </w:rPr>
-        <w:t xml:space="preserve">Design Engineer 2007 - 2009</w:t>
-      </w:r>
-    </w:p>
-    <w:p>
-      <w:pPr>
-        <w:pStyle w:val="Compact"/>
-        <w:numPr>
-          <w:numId w:val="6"/>
-          <w:ilvl w:val="0"/>
-        </w:numPr>
-      </w:pPr>
-      <w:r>
-        <w:t xml:space="preserve">Analyzed worst case analysis circuitry for signal integrity for Ares I rocket.</w:t>
-      </w:r>
-    </w:p>
-    <w:p>
-      <w:pPr>
-        <w:pStyle w:val="Compact"/>
-        <w:numPr>
-          <w:numId w:val="6"/>
-          <w:ilvl w:val="0"/>
-        </w:numPr>
-      </w:pPr>
-      <w:r>
-        <w:t xml:space="preserve">Tracked mass properties for avionics components.</w:t>
-      </w:r>
-    </w:p>
-    <w:p>
-      <w:pPr>
-        <w:pStyle w:val="Compact"/>
-        <w:numPr>
-          <w:numId w:val="6"/>
-          <w:ilvl w:val="0"/>
-        </w:numPr>
-      </w:pPr>
-      <w:r>
-        <w:t xml:space="preserve">Managed flight safety subsystem team for keeping the rocket safe.</w:t>
-      </w:r>
-    </w:p>
-    <w:p>
-      <w:pPr>
-        <w:pStyle w:val="Compact"/>
-        <w:numPr>
-          <w:numId w:val="6"/>
-          <w:ilvl w:val="0"/>
-        </w:numPr>
-      </w:pPr>
-      <w:r>
-        <w:t xml:space="preserve">Developed verification for flight safety specification.</w:t>
-      </w:r>
-    </w:p>
-    <w:p>
-      <w:r>
-        <w:rPr>
-          <w:b/>
-        </w:rPr>
-        <w:t xml:space="preserve">Rogers Corporation Durel Division</w:t>
-      </w:r>
-      <w:r>
-        <w:rPr>
-          <w:rStyle w:val="FootnoteRef"/>
-        </w:rPr>
-        <w:footnoteReference w:id="34"/>
-      </w:r>
-      <w:r>
-        <w:rPr>
-          <w:b/>
-        </w:rPr>
-        <w:t xml:space="preserve">, Chandler, AZ</w:t>
-      </w:r>
-      <w:r>
-        <w:br w:type="textWrapping"/>
-      </w:r>
-      <w:r>
-        <w:rPr>
-          <w:i/>
-        </w:rPr>
-        <w:t xml:space="preserve">IC Development Engineer (2006 - '07) Intern (2003 - '06)</w:t>
-      </w:r>
-    </w:p>
-    <w:p>
-      <w:r>
-        <w:t xml:space="preserve">Engineering Experience</w:t>
-      </w:r>
-    </w:p>
-    <w:p>
-      <w:pPr>
-        <w:pStyle w:val="Compact"/>
-        <w:numPr>
-          <w:numId w:val="7"/>
-          <w:ilvl w:val="0"/>
-        </w:numPr>
-      </w:pPr>
-      <w:r>
-        <w:t xml:space="preserve">Initiated and developed intellectual property</w:t>
-      </w:r>
-      <w:r>
-        <w:rPr>
-          <w:rStyle w:val="FootnoteRef"/>
-        </w:rPr>
-        <w:footnoteReference w:id="35"/>
-      </w:r>
-      <w:r>
-        <w:t xml:space="preserve"> </w:t>
-      </w:r>
-      <w:r>
-        <w:t xml:space="preserve">to keep competitive in EL market.</w:t>
-      </w:r>
-    </w:p>
-    <w:p>
-      <w:pPr>
-        <w:pStyle w:val="Compact"/>
-        <w:numPr>
-          <w:numId w:val="7"/>
-          <w:ilvl w:val="0"/>
-        </w:numPr>
-      </w:pPr>
-      <w:r>
-        <w:t xml:space="preserve">Developed analog circuitry for specific applications in non-EL applications.</w:t>
-      </w:r>
-    </w:p>
-    <w:p>
-      <w:pPr>
-        <w:pStyle w:val="Compact"/>
-        <w:numPr>
-          <w:numId w:val="7"/>
-          <w:ilvl w:val="0"/>
-        </w:numPr>
-      </w:pPr>
-      <w:r>
-        <w:t xml:space="preserve">Executed failure analyses for family of existing inverters to maintain customer satisfaction.</w:t>
-      </w:r>
-    </w:p>
-    <w:p>
-      <w:pPr>
-        <w:pStyle w:val="Compact"/>
-        <w:numPr>
-          <w:numId w:val="7"/>
-          <w:ilvl w:val="0"/>
-        </w:numPr>
-      </w:pPr>
-      <w:r>
-        <w:t xml:space="preserve">Performed qualification, characterization, and analysis on new and existing inverters to maintain quality in products.</w:t>
-      </w:r>
-    </w:p>
-    <w:p>
-      <w:pPr>
-        <w:pStyle w:val="Compact"/>
-        <w:numPr>
-          <w:numId w:val="7"/>
-          <w:ilvl w:val="0"/>
-        </w:numPr>
-      </w:pPr>
-      <w:r>
-        <w:t xml:space="preserve">Completed competitive analyses and evaluations to compare Rogers and competitive products.</w:t>
-      </w:r>
-    </w:p>
-    <w:p>
-      <w:pPr>
-        <w:pStyle w:val="Compact"/>
-        <w:numPr>
-          <w:numId w:val="7"/>
-          <w:ilvl w:val="0"/>
-        </w:numPr>
-      </w:pPr>
-      <w:r>
-        <w:t xml:space="preserve">Put ICs in various packages for competitive packaging.</w:t>
-      </w:r>
-    </w:p>
-    <w:p>
-      <w:pPr>
-        <w:pStyle w:val="Compact"/>
-        <w:numPr>
-          <w:numId w:val="7"/>
-          <w:ilvl w:val="0"/>
-        </w:numPr>
-      </w:pPr>
-      <w:r>
-        <w:t xml:space="preserve">Created and organized datasheets, failure analysis reports, assembly and test procedures.</w:t>
-      </w:r>
-    </w:p>
-    <w:p>
-      <w:pPr>
-        <w:pStyle w:val="Compact"/>
-        <w:numPr>
-          <w:numId w:val="7"/>
-          <w:ilvl w:val="0"/>
-        </w:numPr>
-      </w:pPr>
-      <w:r>
-        <w:t xml:space="preserve">Reviewed and prepared environmental reports and surveys to retain customers.</w:t>
-      </w:r>
-    </w:p>
-    <w:p>
-      <w:r>
-        <w:t xml:space="preserve">Interpersonal Experience</w:t>
-      </w:r>
-    </w:p>
-    <w:p>
-      <w:pPr>
-        <w:pStyle w:val="Compact"/>
-        <w:numPr>
-          <w:numId w:val="8"/>
-          <w:ilvl w:val="0"/>
-        </w:numPr>
-      </w:pPr>
-      <w:r>
-        <w:t xml:space="preserve">Responded to customer inquiries within 1 day to achieve 100% customer satisfaction.</w:t>
-      </w:r>
-    </w:p>
-    <w:p>
-      <w:pPr>
-        <w:pStyle w:val="Compact"/>
-        <w:numPr>
-          <w:numId w:val="8"/>
-          <w:ilvl w:val="0"/>
-        </w:numPr>
-      </w:pPr>
-      <w:r>
-        <w:t xml:space="preserve">Mocked up and optimized products for customer evaluation.</w:t>
-      </w:r>
-    </w:p>
-    <w:p>
-      <w:pPr>
-        <w:pStyle w:val="Compact"/>
-        <w:numPr>
-          <w:numId w:val="8"/>
-          <w:ilvl w:val="0"/>
-        </w:numPr>
-      </w:pPr>
-      <w:r>
-        <w:t xml:space="preserve">Assisted in training engineering assistants.</w:t>
-      </w:r>
-    </w:p>
-    <w:p>
-      <w:pPr>
-        <w:pStyle w:val="Compact"/>
-        <w:numPr>
-          <w:numId w:val="8"/>
-          <w:ilvl w:val="0"/>
-        </w:numPr>
-      </w:pPr>
-      <w:r>
-        <w:t xml:space="preserve">Trained sales and application engineers.</w:t>
-      </w:r>
-    </w:p>
-    <w:p/>
-    <w:bookmarkStart w:id="37" w:name="education"/>
-    <w:p>
-      <w:pPr>
-        <w:pStyle w:val="Heading2"/>
-      </w:pPr>
-      <w:r>
-        <w:t xml:space="preserve">Education</w:t>
-      </w:r>
-    </w:p>
-    <w:bookmarkEnd w:id="37"/>
-    <w:p>
-      <w:r>
-        <w:t xml:space="preserve">Arizona State University, Tempe, AZ</w:t>
-      </w:r>
-      <w:r>
-        <w:br w:type="textWrapping"/>
-      </w:r>
-      <w:r>
-        <w:t xml:space="preserve">Master of Science in Engineering - Electrical - Digital Signal Processing - 2007</w:t>
-      </w:r>
-    </w:p>
-    <w:p>
-      <w:r>
-        <w:t xml:space="preserve">Self-taught Programming</w:t>
+        <w:footnoteReference w:id="51"/>
       </w:r>
     </w:p>
     <w:tbl>
@@ -1196,33 +1052,42 @@
       <w:tblGrid/>
       <w:tr>
         <w:tc>
-          <w:tcPr>
-            <w:tcBorders>
-              <w:bottom w:val="single"/>
-            </w:tcBorders>
-            <w:vAlign w:val="bottom"/>
-          </w:tcPr>
-          <w:p>
-            <w:pPr>
-              <w:pStyle w:val="Compact"/>
-              <w:jc w:val="left"/>
-            </w:pPr>
+          <w:p>
+            <w:pPr>
+              <w:pStyle w:val="Compact"/>
+              <w:jc w:val="left"/>
+            </w:pPr>
+            <w:hyperlink r:id="rId52">
+              <w:r>
+                <w:rPr>
+                  <w:rStyle w:val="Link"/>
+                </w:rPr>
+                <w:t xml:space="preserve">Code Complete</w:t>
+              </w:r>
+            </w:hyperlink>
             <w:r>
               <w:rPr>
-                <w:b/>
+                <w:vertAlign w:val="superscript"/>
               </w:rPr>
-              <w:t xml:space="preserve">Books Read</w:t>
-            </w:r>
-          </w:p>
-        </w:tc>
-        <w:tc>
-          <w:tcPr>
-            <w:tcBorders>
-              <w:bottom w:val="single"/>
-            </w:tcBorders>
-            <w:vAlign w:val="bottom"/>
-          </w:tcPr>
-          <w:p/>
+              <w:t xml:space="preserve">†</w:t>
+            </w:r>
+          </w:p>
+        </w:tc>
+        <w:tc>
+          <w:p>
+            <w:pPr>
+              <w:pStyle w:val="Compact"/>
+              <w:jc w:val="left"/>
+            </w:pPr>
+            <w:hyperlink r:id="rId53">
+              <w:r>
+                <w:rPr>
+                  <w:rStyle w:val="Link"/>
+                </w:rPr>
+                <w:t xml:space="preserve">Excel 2010 Formulas</w:t>
+              </w:r>
+            </w:hyperlink>
+          </w:p>
         </w:tc>
       </w:tr>
       <w:tr>
@@ -1232,34 +1097,34 @@
               <w:pStyle w:val="Compact"/>
               <w:jc w:val="left"/>
             </w:pPr>
-            <w:hyperlink r:id="rId38">
-              <w:r>
-                <w:rPr>
-                  <w:rStyle w:val="Link"/>
-                </w:rPr>
-                <w:t xml:space="preserve">Code Complete</w:t>
+            <w:hyperlink r:id="rId54">
+              <w:r>
+                <w:rPr>
+                  <w:rStyle w:val="Link"/>
+                </w:rPr>
+                <w:t xml:space="preserve">Thinking Forth</w:t>
               </w:r>
             </w:hyperlink>
             <w:r>
               <w:rPr>
-                <w:rStyle w:val="FootnoteRef"/>
+                <w:vertAlign w:val="superscript"/>
               </w:rPr>
-              <w:footnoteReference w:id="39"/>
-            </w:r>
-          </w:p>
-        </w:tc>
-        <w:tc>
-          <w:p>
-            <w:pPr>
-              <w:pStyle w:val="Compact"/>
-              <w:jc w:val="left"/>
-            </w:pPr>
-            <w:hyperlink r:id="rId40">
-              <w:r>
-                <w:rPr>
-                  <w:rStyle w:val="Link"/>
-                </w:rPr>
-                <w:t xml:space="preserve">Excel 2010 Formulas</w:t>
+              <w:t xml:space="preserve">†</w:t>
+            </w:r>
+          </w:p>
+        </w:tc>
+        <w:tc>
+          <w:p>
+            <w:pPr>
+              <w:pStyle w:val="Compact"/>
+              <w:jc w:val="left"/>
+            </w:pPr>
+            <w:hyperlink r:id="rId55">
+              <w:r>
+                <w:rPr>
+                  <w:rStyle w:val="Link"/>
+                </w:rPr>
+                <w:t xml:space="preserve">Excel 2002 Vba Programmer's Reference</w:t>
               </w:r>
             </w:hyperlink>
           </w:p>
@@ -1272,34 +1137,28 @@
               <w:pStyle w:val="Compact"/>
               <w:jc w:val="left"/>
             </w:pPr>
-            <w:hyperlink r:id="rId41">
-              <w:r>
-                <w:rPr>
-                  <w:rStyle w:val="Link"/>
-                </w:rPr>
-                <w:t xml:space="preserve">Thinking Forth</w:t>
-              </w:r>
-            </w:hyperlink>
-            <w:r>
-              <w:rPr>
-                <w:rStyle w:val="FootnoteRef"/>
-              </w:rPr>
-              <w:footnoteReference w:id="42"/>
-            </w:r>
-          </w:p>
-        </w:tc>
-        <w:tc>
-          <w:p>
-            <w:pPr>
-              <w:pStyle w:val="Compact"/>
-              <w:jc w:val="left"/>
-            </w:pPr>
-            <w:hyperlink r:id="rId43">
-              <w:r>
-                <w:rPr>
-                  <w:rStyle w:val="Link"/>
-                </w:rPr>
-                <w:t xml:space="preserve">Excel 2002 Vba Programmer's Reference</w:t>
+            <w:hyperlink r:id="rId56">
+              <w:r>
+                <w:rPr>
+                  <w:rStyle w:val="Link"/>
+                </w:rPr>
+                <w:t xml:space="preserve">Professional Excel Development</w:t>
+              </w:r>
+            </w:hyperlink>
+          </w:p>
+        </w:tc>
+        <w:tc>
+          <w:p>
+            <w:pPr>
+              <w:pStyle w:val="Compact"/>
+              <w:jc w:val="left"/>
+            </w:pPr>
+            <w:hyperlink r:id="rId57">
+              <w:r>
+                <w:rPr>
+                  <w:rStyle w:val="Link"/>
+                </w:rPr>
+                <w:t xml:space="preserve">Pivot Table Data Crunching</w:t>
               </w:r>
             </w:hyperlink>
           </w:p>
@@ -1312,28 +1171,28 @@
               <w:pStyle w:val="Compact"/>
               <w:jc w:val="left"/>
             </w:pPr>
-            <w:hyperlink r:id="rId44">
-              <w:r>
-                <w:rPr>
-                  <w:rStyle w:val="Link"/>
-                </w:rPr>
-                <w:t xml:space="preserve">Professional Excel Development</w:t>
-              </w:r>
-            </w:hyperlink>
-          </w:p>
-        </w:tc>
-        <w:tc>
-          <w:p>
-            <w:pPr>
-              <w:pStyle w:val="Compact"/>
-              <w:jc w:val="left"/>
-            </w:pPr>
-            <w:hyperlink r:id="rId45">
-              <w:r>
-                <w:rPr>
-                  <w:rStyle w:val="Link"/>
-                </w:rPr>
-                <w:t xml:space="preserve">Pivot Table Data Crunching</w:t>
+            <w:hyperlink r:id="rId58">
+              <w:r>
+                <w:rPr>
+                  <w:rStyle w:val="Link"/>
+                </w:rPr>
+                <w:t xml:space="preserve">Mastering Microsoft Visual Basic 2010</w:t>
+              </w:r>
+            </w:hyperlink>
+          </w:p>
+        </w:tc>
+        <w:tc>
+          <w:p>
+            <w:pPr>
+              <w:pStyle w:val="Compact"/>
+              <w:jc w:val="left"/>
+            </w:pPr>
+            <w:hyperlink r:id="rId59">
+              <w:r>
+                <w:rPr>
+                  <w:rStyle w:val="Link"/>
+                </w:rPr>
+                <w:t xml:space="preserve">Teach Yourself Visual Basic 2008</w:t>
               </w:r>
             </w:hyperlink>
           </w:p>
@@ -1346,28 +1205,28 @@
               <w:pStyle w:val="Compact"/>
               <w:jc w:val="left"/>
             </w:pPr>
-            <w:hyperlink r:id="rId46">
-              <w:r>
-                <w:rPr>
-                  <w:rStyle w:val="Link"/>
-                </w:rPr>
-                <w:t xml:space="preserve">Mastering Microsoft Visual Basic 2010</w:t>
-              </w:r>
-            </w:hyperlink>
-          </w:p>
-        </w:tc>
-        <w:tc>
-          <w:p>
-            <w:pPr>
-              <w:pStyle w:val="Compact"/>
-              <w:jc w:val="left"/>
-            </w:pPr>
-            <w:hyperlink r:id="rId47">
-              <w:r>
-                <w:rPr>
-                  <w:rStyle w:val="Link"/>
-                </w:rPr>
-                <w:t xml:space="preserve">Teach Yourself Visual Basic 2008</w:t>
+            <w:hyperlink r:id="rId60">
+              <w:r>
+                <w:rPr>
+                  <w:rStyle w:val="Link"/>
+                </w:rPr>
+                <w:t xml:space="preserve">Sams Teach Yourself SQL in 10 Minutes</w:t>
+              </w:r>
+            </w:hyperlink>
+          </w:p>
+        </w:tc>
+        <w:tc>
+          <w:p>
+            <w:pPr>
+              <w:pStyle w:val="Compact"/>
+              <w:jc w:val="left"/>
+            </w:pPr>
+            <w:hyperlink r:id="rId61">
+              <w:r>
+                <w:rPr>
+                  <w:rStyle w:val="Link"/>
+                </w:rPr>
+                <w:t xml:space="preserve">Excel Advanced Report Development</w:t>
               </w:r>
             </w:hyperlink>
           </w:p>
@@ -1380,28 +1239,28 @@
               <w:pStyle w:val="Compact"/>
               <w:jc w:val="left"/>
             </w:pPr>
-            <w:hyperlink r:id="rId48">
-              <w:r>
-                <w:rPr>
-                  <w:rStyle w:val="Link"/>
-                </w:rPr>
-                <w:t xml:space="preserve">Sams Teach Yourself SQL in 10 Minutes</w:t>
-              </w:r>
-            </w:hyperlink>
-          </w:p>
-        </w:tc>
-        <w:tc>
-          <w:p>
-            <w:pPr>
-              <w:pStyle w:val="Compact"/>
-              <w:jc w:val="left"/>
-            </w:pPr>
-            <w:hyperlink r:id="rId49">
-              <w:r>
-                <w:rPr>
-                  <w:rStyle w:val="Link"/>
-                </w:rPr>
-                <w:t xml:space="preserve">Excel Advanced Report Development</w:t>
+            <w:hyperlink r:id="rId62">
+              <w:r>
+                <w:rPr>
+                  <w:rStyle w:val="Link"/>
+                </w:rPr>
+                <w:t xml:space="preserve">Excel 2010 Power Programming with VBA</w:t>
+              </w:r>
+            </w:hyperlink>
+          </w:p>
+        </w:tc>
+        <w:tc>
+          <w:p>
+            <w:pPr>
+              <w:pStyle w:val="Compact"/>
+              <w:jc w:val="left"/>
+            </w:pPr>
+            <w:hyperlink r:id="rId63">
+              <w:r>
+                <w:rPr>
+                  <w:rStyle w:val="Link"/>
+                </w:rPr>
+                <w:t xml:space="preserve">Eloquent Javascript</w:t>
               </w:r>
             </w:hyperlink>
           </w:p>
@@ -1414,28 +1273,28 @@
               <w:pStyle w:val="Compact"/>
               <w:jc w:val="left"/>
             </w:pPr>
-            <w:hyperlink r:id="rId50">
-              <w:r>
-                <w:rPr>
-                  <w:rStyle w:val="Link"/>
-                </w:rPr>
-                <w:t xml:space="preserve">Excel 2010 Power Programming with VBA</w:t>
-              </w:r>
-            </w:hyperlink>
-          </w:p>
-        </w:tc>
-        <w:tc>
-          <w:p>
-            <w:pPr>
-              <w:pStyle w:val="Compact"/>
-              <w:jc w:val="left"/>
-            </w:pPr>
-            <w:hyperlink r:id="rId51">
-              <w:r>
-                <w:rPr>
-                  <w:rStyle w:val="Link"/>
-                </w:rPr>
-                <w:t xml:space="preserve">Eloquent Javascript</w:t>
+            <w:hyperlink r:id="rId64">
+              <w:r>
+                <w:rPr>
+                  <w:rStyle w:val="Link"/>
+                </w:rPr>
+                <w:t xml:space="preserve">Functional JavaScript</w:t>
+              </w:r>
+            </w:hyperlink>
+          </w:p>
+        </w:tc>
+        <w:tc>
+          <w:p>
+            <w:pPr>
+              <w:pStyle w:val="Compact"/>
+              <w:jc w:val="left"/>
+            </w:pPr>
+            <w:hyperlink r:id="rId65">
+              <w:r>
+                <w:rPr>
+                  <w:rStyle w:val="Link"/>
+                </w:rPr>
+                <w:t xml:space="preserve">JavaScript Allongé</w:t>
               </w:r>
             </w:hyperlink>
           </w:p>
@@ -1448,41 +1307,7 @@
               <w:pStyle w:val="Compact"/>
               <w:jc w:val="left"/>
             </w:pPr>
-            <w:hyperlink r:id="rId52">
-              <w:r>
-                <w:rPr>
-                  <w:rStyle w:val="Link"/>
-                </w:rPr>
-                <w:t xml:space="preserve">Functional JavaScript</w:t>
-              </w:r>
-            </w:hyperlink>
-          </w:p>
-        </w:tc>
-        <w:tc>
-          <w:p>
-            <w:pPr>
-              <w:pStyle w:val="Compact"/>
-              <w:jc w:val="left"/>
-            </w:pPr>
-            <w:hyperlink r:id="rId53">
-              <w:r>
-                <w:rPr>
-                  <w:rStyle w:val="Link"/>
-                </w:rPr>
-                <w:t xml:space="preserve">JavaScript Allongé</w:t>
-              </w:r>
-            </w:hyperlink>
-          </w:p>
-        </w:tc>
-      </w:tr>
-      <w:tr>
-        <w:tc>
-          <w:p>
-            <w:pPr>
-              <w:pStyle w:val="Compact"/>
-              <w:jc w:val="left"/>
-            </w:pPr>
-            <w:hyperlink r:id="rId54">
+            <w:hyperlink r:id="rId66">
               <w:r>
                 <w:rPr>
                   <w:rStyle w:val="Link"/>
@@ -1492,18 +1317,37 @@
             </w:hyperlink>
             <w:r>
               <w:rPr>
-                <w:rStyle w:val="FootnoteRef"/>
+                <w:vertAlign w:val="superscript"/>
               </w:rPr>
-              <w:footnoteReference w:id="55"/>
-            </w:r>
-          </w:p>
-        </w:tc>
-        <w:tc>
-          <w:p/>
+              <w:t xml:space="preserve">†</w:t>
+            </w:r>
+          </w:p>
+        </w:tc>
+        <w:tc>
+          <w:p>
+            <w:pPr>
+              <w:pStyle w:val="Compact"/>
+              <w:jc w:val="left"/>
+            </w:pPr>
+            <w:hyperlink r:id="rId67">
+              <w:r>
+                <w:rPr>
+                  <w:rStyle w:val="Link"/>
+                </w:rPr>
+                <w:t xml:space="preserve">Practical Vim</w:t>
+              </w:r>
+            </w:hyperlink>
+            <w:r>
+              <w:rPr>
+                <w:vertAlign w:val="superscript"/>
+              </w:rPr>
+              <w:t xml:space="preserve">†</w:t>
+            </w:r>
+          </w:p>
         </w:tc>
       </w:tr>
     </w:tbl>
-    <w:bookmarkStart w:id="56" w:name="personal"/>
+    <w:bookmarkStart w:id="68" w:name="personal"/>
     <w:p>
       <w:pPr>
         <w:pStyle w:val="Heading2"/>
@@ -1512,12 +1356,12 @@
         <w:t xml:space="preserve">Personal</w:t>
       </w:r>
     </w:p>
-    <w:bookmarkEnd w:id="56"/>
+    <w:bookmarkEnd w:id="68"/>
     <w:p>
       <w:pPr>
         <w:pStyle w:val="Compact"/>
         <w:numPr>
-          <w:numId w:val="9"/>
+          <w:numId w:val="6"/>
           <w:ilvl w:val="0"/>
         </w:numPr>
       </w:pPr>
@@ -1527,7 +1371,7 @@
       <w:r>
         <w:t xml:space="preserve"> </w:t>
       </w:r>
-      <w:hyperlink r:id="rId57">
+      <w:hyperlink r:id="rId69">
         <w:r>
           <w:rPr>
             <w:rStyle w:val="Link"/>
@@ -1536,13 +1380,436 @@
         </w:r>
       </w:hyperlink>
     </w:p>
+    <w:p/>
+    <w:bookmarkStart w:id="70" w:name="engineering-experience"/>
+    <w:p>
+      <w:pPr>
+        <w:pStyle w:val="Heading2"/>
+      </w:pPr>
+      <w:r>
+        <w:t xml:space="preserve">Engineering Experience</w:t>
+      </w:r>
+    </w:p>
+    <w:bookmarkEnd w:id="70"/>
+    <w:p>
+      <w:r>
+        <w:rPr>
+          <w:b/>
+        </w:rPr>
+        <w:t xml:space="preserve">Engineering Skills</w:t>
+      </w:r>
+    </w:p>
+    <w:tbl>
+      <w:tblPr>
+        <w:tblStyle w:val="TableNormal"/>
+      </w:tblPr>
+      <w:tblGrid/>
+      <w:tr>
+        <w:tc>
+          <w:p>
+            <w:pPr>
+              <w:pStyle w:val="Compact"/>
+              <w:jc w:val="left"/>
+            </w:pPr>
+            <w:r>
+              <w:t xml:space="preserve">Analog Design</w:t>
+            </w:r>
+          </w:p>
+        </w:tc>
+        <w:tc>
+          <w:p>
+            <w:pPr>
+              <w:pStyle w:val="Compact"/>
+              <w:jc w:val="left"/>
+            </w:pPr>
+            <w:r>
+              <w:t xml:space="preserve">Electronic Packaging</w:t>
+            </w:r>
+          </w:p>
+        </w:tc>
+      </w:tr>
+      <w:tr>
+        <w:tc>
+          <w:p>
+            <w:pPr>
+              <w:pStyle w:val="Compact"/>
+              <w:jc w:val="left"/>
+            </w:pPr>
+            <w:r>
+              <w:t xml:space="preserve">IP Development</w:t>
+            </w:r>
+          </w:p>
+        </w:tc>
+        <w:tc>
+          <w:p>
+            <w:pPr>
+              <w:pStyle w:val="Compact"/>
+              <w:jc w:val="left"/>
+            </w:pPr>
+            <w:r>
+              <w:t xml:space="preserve">Reports and Documentation</w:t>
+            </w:r>
+          </w:p>
+        </w:tc>
+      </w:tr>
+      <w:tr>
+        <w:tc>
+          <w:p>
+            <w:pPr>
+              <w:pStyle w:val="Compact"/>
+              <w:jc w:val="left"/>
+            </w:pPr>
+            <w:r>
+              <w:t xml:space="preserve">Failure Analysis</w:t>
+            </w:r>
+          </w:p>
+        </w:tc>
+        <w:tc>
+          <w:p>
+            <w:pPr>
+              <w:pStyle w:val="Compact"/>
+              <w:jc w:val="left"/>
+            </w:pPr>
+            <w:r>
+              <w:t xml:space="preserve">Environmental Surveys</w:t>
+            </w:r>
+          </w:p>
+        </w:tc>
+      </w:tr>
+      <w:tr>
+        <w:tc>
+          <w:p>
+            <w:pPr>
+              <w:pStyle w:val="Compact"/>
+              <w:jc w:val="left"/>
+            </w:pPr>
+            <w:r>
+              <w:t xml:space="preserve">IC Development Analysis</w:t>
+            </w:r>
+          </w:p>
+        </w:tc>
+        <w:tc>
+          <w:p>
+            <w:pPr>
+              <w:pStyle w:val="Compact"/>
+              <w:jc w:val="left"/>
+            </w:pPr>
+            <w:r>
+              <w:t xml:space="preserve">Personnel Training</w:t>
+            </w:r>
+          </w:p>
+        </w:tc>
+      </w:tr>
+      <w:tr>
+        <w:tc>
+          <w:p>
+            <w:pPr>
+              <w:pStyle w:val="Compact"/>
+              <w:jc w:val="left"/>
+            </w:pPr>
+            <w:r>
+              <w:t xml:space="preserve">Competitive Analysis</w:t>
+            </w:r>
+          </w:p>
+        </w:tc>
+        <w:tc>
+          <w:p>
+            <w:pPr>
+              <w:pStyle w:val="Compact"/>
+              <w:jc w:val="left"/>
+            </w:pPr>
+            <w:r>
+              <w:t xml:space="preserve">Worst Case Analysis</w:t>
+            </w:r>
+          </w:p>
+        </w:tc>
+      </w:tr>
+    </w:tbl>
+    <w:p>
+      <w:r>
+        <w:rPr>
+          <w:b/>
+        </w:rPr>
+        <w:t xml:space="preserve">Alliant Techsystems Corporation</w:t>
+      </w:r>
+      <w:r>
+        <w:rPr>
+          <w:rStyle w:val="FootnoteRef"/>
+        </w:rPr>
+        <w:footnoteReference w:id="71"/>
+      </w:r>
+      <w:r>
+        <w:rPr>
+          <w:b/>
+        </w:rPr>
+        <w:t xml:space="preserve"> </w:t>
+      </w:r>
+      <w:r>
+        <w:rPr>
+          <w:b/>
+        </w:rPr>
+        <w:t xml:space="preserve">(ATK), Clearfield, UT</w:t>
+      </w:r>
+      <w:r>
+        <w:br w:type="textWrapping"/>
+      </w:r>
+      <w:r>
+        <w:rPr>
+          <w:i/>
+        </w:rPr>
+        <w:t xml:space="preserve">Design Engineer 2007 - 2009</w:t>
+      </w:r>
+    </w:p>
+    <w:p>
+      <w:pPr>
+        <w:pStyle w:val="Compact"/>
+        <w:numPr>
+          <w:numId w:val="7"/>
+          <w:ilvl w:val="0"/>
+        </w:numPr>
+      </w:pPr>
+      <w:r>
+        <w:t xml:space="preserve">Analyzed worst case analysis circuitry for signal integrity for Ares I rocket.</w:t>
+      </w:r>
+    </w:p>
+    <w:p>
+      <w:pPr>
+        <w:pStyle w:val="Compact"/>
+        <w:numPr>
+          <w:numId w:val="7"/>
+          <w:ilvl w:val="0"/>
+        </w:numPr>
+      </w:pPr>
+      <w:r>
+        <w:t xml:space="preserve">Tracked mass properties for avionics components.</w:t>
+      </w:r>
+    </w:p>
+    <w:p>
+      <w:pPr>
+        <w:pStyle w:val="Compact"/>
+        <w:numPr>
+          <w:numId w:val="7"/>
+          <w:ilvl w:val="0"/>
+        </w:numPr>
+      </w:pPr>
+      <w:r>
+        <w:t xml:space="preserve">Managed flight safety subsystem team for keeping the rocket safe.</w:t>
+      </w:r>
+    </w:p>
+    <w:p>
+      <w:pPr>
+        <w:pStyle w:val="Compact"/>
+        <w:numPr>
+          <w:numId w:val="7"/>
+          <w:ilvl w:val="0"/>
+        </w:numPr>
+      </w:pPr>
+      <w:r>
+        <w:t xml:space="preserve">Developed verification for flight safety specification.</w:t>
+      </w:r>
+    </w:p>
+    <w:p>
+      <w:r>
+        <w:rPr>
+          <w:b/>
+        </w:rPr>
+        <w:t xml:space="preserve">Rogers Corporation Durel Division</w:t>
+      </w:r>
+      <w:r>
+        <w:rPr>
+          <w:rStyle w:val="FootnoteRef"/>
+        </w:rPr>
+        <w:footnoteReference w:id="72"/>
+      </w:r>
+      <w:r>
+        <w:rPr>
+          <w:b/>
+        </w:rPr>
+        <w:t xml:space="preserve">, Chandler, AZ</w:t>
+      </w:r>
+      <w:r>
+        <w:br w:type="textWrapping"/>
+      </w:r>
+      <w:r>
+        <w:rPr>
+          <w:i/>
+        </w:rPr>
+        <w:t xml:space="preserve">IC Development Engineer (2006 - '07) Intern (2003 - '06)</w:t>
+      </w:r>
+    </w:p>
+    <w:p>
+      <w:r>
+        <w:t xml:space="preserve">Engineering Experience</w:t>
+      </w:r>
+    </w:p>
+    <w:p>
+      <w:pPr>
+        <w:pStyle w:val="Compact"/>
+        <w:numPr>
+          <w:numId w:val="8"/>
+          <w:ilvl w:val="0"/>
+        </w:numPr>
+      </w:pPr>
+      <w:r>
+        <w:t xml:space="preserve">Initiated and developed intellectual property</w:t>
+      </w:r>
+      <w:r>
+        <w:rPr>
+          <w:rStyle w:val="FootnoteRef"/>
+        </w:rPr>
+        <w:footnoteReference w:id="73"/>
+      </w:r>
+      <w:r>
+        <w:t xml:space="preserve"> </w:t>
+      </w:r>
+      <w:r>
+        <w:t xml:space="preserve">to keep competitive in EL market.</w:t>
+      </w:r>
+    </w:p>
+    <w:p>
+      <w:pPr>
+        <w:pStyle w:val="Compact"/>
+        <w:numPr>
+          <w:numId w:val="8"/>
+          <w:ilvl w:val="0"/>
+        </w:numPr>
+      </w:pPr>
+      <w:r>
+        <w:t xml:space="preserve">Developed analog circuitry for specific applications in non-EL applications.</w:t>
+      </w:r>
+    </w:p>
+    <w:p>
+      <w:pPr>
+        <w:pStyle w:val="Compact"/>
+        <w:numPr>
+          <w:numId w:val="8"/>
+          <w:ilvl w:val="0"/>
+        </w:numPr>
+      </w:pPr>
+      <w:r>
+        <w:t xml:space="preserve">Executed failure analyses for family of existing inverters to maintain customer satisfaction.</w:t>
+      </w:r>
+    </w:p>
+    <w:p>
+      <w:pPr>
+        <w:pStyle w:val="Compact"/>
+        <w:numPr>
+          <w:numId w:val="8"/>
+          <w:ilvl w:val="0"/>
+        </w:numPr>
+      </w:pPr>
+      <w:r>
+        <w:t xml:space="preserve">Performed qualification, characterization, and analysis on new and existing inverters to maintain quality in products.</w:t>
+      </w:r>
+    </w:p>
+    <w:p>
+      <w:pPr>
+        <w:pStyle w:val="Compact"/>
+        <w:numPr>
+          <w:numId w:val="8"/>
+          <w:ilvl w:val="0"/>
+        </w:numPr>
+      </w:pPr>
+      <w:r>
+        <w:t xml:space="preserve">Completed competitive analyses and evaluations to compare Rogers and competitive products.</w:t>
+      </w:r>
+    </w:p>
+    <w:p>
+      <w:pPr>
+        <w:pStyle w:val="Compact"/>
+        <w:numPr>
+          <w:numId w:val="8"/>
+          <w:ilvl w:val="0"/>
+        </w:numPr>
+      </w:pPr>
+      <w:r>
+        <w:t xml:space="preserve">Put ICs in various packages for competitive packaging.</w:t>
+      </w:r>
+    </w:p>
+    <w:p>
+      <w:pPr>
+        <w:pStyle w:val="Compact"/>
+        <w:numPr>
+          <w:numId w:val="8"/>
+          <w:ilvl w:val="0"/>
+        </w:numPr>
+      </w:pPr>
+      <w:r>
+        <w:t xml:space="preserve">Created and organized datasheets, failure analysis reports, assembly and test procedures.</w:t>
+      </w:r>
+    </w:p>
+    <w:p>
+      <w:pPr>
+        <w:pStyle w:val="Compact"/>
+        <w:numPr>
+          <w:numId w:val="8"/>
+          <w:ilvl w:val="0"/>
+        </w:numPr>
+      </w:pPr>
+      <w:r>
+        <w:t xml:space="preserve">Reviewed and prepared environmental reports and surveys to retain customers.</w:t>
+      </w:r>
+    </w:p>
+    <w:p>
+      <w:r>
+        <w:t xml:space="preserve">Interpersonal Experience</w:t>
+      </w:r>
+    </w:p>
+    <w:p>
+      <w:pPr>
+        <w:pStyle w:val="Compact"/>
+        <w:numPr>
+          <w:numId w:val="9"/>
+          <w:ilvl w:val="0"/>
+        </w:numPr>
+      </w:pPr>
+      <w:r>
+        <w:t xml:space="preserve">Responded to customer inquiries within 1 day to achieve 100% customer satisfaction.</w:t>
+      </w:r>
+    </w:p>
+    <w:p>
+      <w:pPr>
+        <w:pStyle w:val="Compact"/>
+        <w:numPr>
+          <w:numId w:val="9"/>
+          <w:ilvl w:val="0"/>
+        </w:numPr>
+      </w:pPr>
+      <w:r>
+        <w:t xml:space="preserve">Mocked up and optimized products for customer evaluation.</w:t>
+      </w:r>
+    </w:p>
+    <w:p>
+      <w:pPr>
+        <w:pStyle w:val="Compact"/>
+        <w:numPr>
+          <w:numId w:val="9"/>
+          <w:ilvl w:val="0"/>
+        </w:numPr>
+      </w:pPr>
+      <w:r>
+        <w:t xml:space="preserve">Assisted in training engineering assistants.</w:t>
+      </w:r>
+    </w:p>
+    <w:p>
+      <w:pPr>
+        <w:pStyle w:val="Compact"/>
+        <w:numPr>
+          <w:numId w:val="9"/>
+          <w:ilvl w:val="0"/>
+        </w:numPr>
+      </w:pPr>
+      <w:r>
+        <w:t xml:space="preserve">Trained sales and application engineers.</w:t>
+      </w:r>
+    </w:p>
   </w:body>
 </w:document>
 </file>
 
 <file path=word/footnotes.xml><?xml version="1.0" encoding="utf-8"?>
 <w:footnotes xmlns:w="http://schemas.openxmlformats.org/wordprocessingml/2006/main" xmlns:m="http://schemas.openxmlformats.org/officeDocument/2006/math" xmlns:r="http://schemas.openxmlformats.org/officeDocument/2006/relationships" xmlns:o="urn:schemas-microsoft-com:office:office" xmlns:v="urn:schemas-microsoft-com:vml" xmlns:w10="urn:schemas-microsoft-com:office:word" xmlns:a="http://schemas.openxmlformats.org/drawingml/2006/main" xmlns:pic="http://schemas.openxmlformats.org/drawingml/2006/picture" xmlns:wp="http://schemas.openxmlformats.org/drawingml/2006/wordprocessingDrawing">
-  <w:footnote w:id="23">
+  <w:footnote w:id="24">
     <w:p>
       <w:pPr>
         <w:pStyle w:val="FootnoteText"/>
@@ -1558,7 +1825,7 @@
       </w:r>
     </w:p>
   </w:footnote>
-  <w:footnote w:id="24">
+  <w:footnote w:id="25">
     <w:p>
       <w:pPr>
         <w:pStyle w:val="FootnoteText"/>
@@ -1574,7 +1841,7 @@
       </w:r>
     </w:p>
   </w:footnote>
-  <w:footnote w:id="26">
+  <w:footnote w:id="39">
     <w:p>
       <w:pPr>
         <w:pStyle w:val="FootnoteText"/>
@@ -1585,7 +1852,39 @@
         </w:rPr>
         <w:footnoteRef/>
       </w:r>
-      <w:hyperlink r:id="rId27">
+      <w:r>
+        <w:t xml:space="preserve">SPA blogs don't exist for a reason, will be moving to node.js</w:t>
+      </w:r>
+    </w:p>
+  </w:footnote>
+  <w:footnote w:id="42">
+    <w:p>
+      <w:pPr>
+        <w:pStyle w:val="FootnoteText"/>
+      </w:pPr>
+      <w:r>
+        <w:rPr>
+          <w:rStyle w:val="FootnoteRef"/>
+        </w:rPr>
+        <w:footnoteRef/>
+      </w:r>
+      <w:r>
+        <w:t xml:space="preserve">Outputs to static HTML/CSS</w:t>
+      </w:r>
+    </w:p>
+  </w:footnote>
+  <w:footnote w:id="44">
+    <w:p>
+      <w:pPr>
+        <w:pStyle w:val="FootnoteText"/>
+      </w:pPr>
+      <w:r>
+        <w:rPr>
+          <w:rStyle w:val="FootnoteRef"/>
+        </w:rPr>
+        <w:footnoteRef/>
+      </w:r>
+      <w:hyperlink r:id="rId45">
         <w:r>
           <w:rPr>
             <w:rStyle w:val="Link"/>
@@ -1601,7 +1900,7 @@
       </w:r>
     </w:p>
   </w:footnote>
-  <w:footnote w:id="33">
+  <w:footnote w:id="47">
     <w:p>
       <w:pPr>
         <w:pStyle w:val="FootnoteText"/>
@@ -1613,11 +1912,58 @@
         <w:footnoteRef/>
       </w:r>
       <w:r>
+        <w:t xml:space="preserve">SPA blogs don't exist for a reason, will be moving to node.js</w:t>
+      </w:r>
+    </w:p>
+  </w:footnote>
+  <w:footnote w:id="51">
+    <w:p>
+      <w:pPr>
+        <w:pStyle w:val="FootnoteText"/>
+      </w:pPr>
+      <w:r>
+        <w:rPr>
+          <w:rStyle w:val="FootnoteRef"/>
+        </w:rPr>
+        <w:footnoteRef/>
+      </w:r>
+      <w:r>
+        <w:t xml:space="preserve">Items marked with</w:t>
+      </w:r>
+      <w:r>
+        <w:t xml:space="preserve"> </w:t>
+      </w:r>
+      <w:r>
+        <w:rPr>
+          <w:rStyle w:val="VerbatimChar"/>
+        </w:rPr>
+        <w:t xml:space="preserve">†</w:t>
+      </w:r>
+      <w:r>
+        <w:t xml:space="preserve"> </w:t>
+      </w:r>
+      <w:r>
+        <w:t xml:space="preserve">are partially read and/or currently reading.</w:t>
+      </w:r>
+    </w:p>
+  </w:footnote>
+  <w:footnote w:id="71">
+    <w:p>
+      <w:pPr>
+        <w:pStyle w:val="FootnoteText"/>
+      </w:pPr>
+      <w:r>
+        <w:rPr>
+          <w:rStyle w:val="FootnoteRef"/>
+        </w:rPr>
+        <w:footnoteRef/>
+      </w:r>
+      <w:r>
         <w:t xml:space="preserve">ATK Launch Systems is the world's top producer of solid rocket propulsion systems, a leading supplier of engineering and technical services, and has extensive experience supporting human and space payload missions.</w:t>
       </w:r>
     </w:p>
   </w:footnote>
-  <w:footnote w:id="34">
+  <w:footnote w:id="72">
     <w:p>
       <w:pPr>
         <w:pStyle w:val="FootnoteText"/>
@@ -1633,7 +1979,7 @@
       </w:r>
     </w:p>
   </w:footnote>
-  <w:footnote w:id="35">
+  <w:footnote w:id="73">
     <w:p>
       <w:pPr>
         <w:pStyle w:val="FootnoteText"/>
@@ -1644,7 +1990,7 @@
         </w:rPr>
         <w:footnoteRef/>
       </w:r>
-      <w:hyperlink r:id="rId36">
+      <w:hyperlink r:id="rId74">
         <w:r>
           <w:rPr>
             <w:rStyle w:val="Link"/>
@@ -1654,61 +2000,13 @@
       </w:hyperlink>
     </w:p>
   </w:footnote>
-  <w:footnote w:id="39">
-    <w:p>
-      <w:pPr>
-        <w:pStyle w:val="FootnoteText"/>
-      </w:pPr>
-      <w:r>
-        <w:rPr>
-          <w:rStyle w:val="FootnoteRef"/>
-        </w:rPr>
-        <w:footnoteRef/>
-      </w:r>
-      <w:r>
-        <w:t xml:space="preserve">Partially read and/or currently reading.</w:t>
-      </w:r>
-    </w:p>
-  </w:footnote>
-  <w:footnote w:id="42">
-    <w:p>
-      <w:pPr>
-        <w:pStyle w:val="FootnoteText"/>
-      </w:pPr>
-      <w:r>
-        <w:rPr>
-          <w:rStyle w:val="FootnoteRef"/>
-        </w:rPr>
-        <w:footnoteRef/>
-      </w:r>
-      <w:r>
-        <w:t xml:space="preserve">Partially read and/or currently reading.</w:t>
-      </w:r>
-    </w:p>
-  </w:footnote>
-  <w:footnote w:id="55">
-    <w:p>
-      <w:pPr>
-        <w:pStyle w:val="FootnoteText"/>
-      </w:pPr>
-      <w:r>
-        <w:rPr>
-          <w:rStyle w:val="FootnoteRef"/>
-        </w:rPr>
-        <w:footnoteRef/>
-      </w:r>
-      <w:r>
-        <w:t xml:space="preserve">Partially read and/or currently reading.</w:t>
-      </w:r>
-    </w:p>
-  </w:footnote>
 </w:footnotes>
 </file>
 
 <file path=word/numbering.xml><?xml version="1.0" encoding="utf-8"?>
 <w:numbering xmlns:w="http://schemas.openxmlformats.org/wordprocessingml/2006/main">
   <w:abstractNum w:abstractNumId="0">
-    <w:nsid w:val="27e2271f"/>
+    <w:nsid w:val="b5efc2bc"/>
     <w:multiLevelType w:val="multilevel"/>
     <w:lvl w:ilvl="0">
       <w:numFmt w:val="bullet"/>
@@ -1789,7 +2087,7 @@
     </w:lvl>
   </w:abstractNum>
   <w:abstractNum w:abstractNumId="2">
-    <w:nsid w:val="f4210c01"/>
+    <w:nsid w:val="f88f1ff0"/>
     <w:multiLevelType w:val="multilevel"/>
     <w:lvl w:ilvl="0">
       <w:numFmt w:val="bullet"/>

</xml_diff>